<commit_message>
add finding best Q and alpha code.
</commit_message>
<xml_diff>
--- a/SHIJingli(A0163341N)Assignment4.docx
+++ b/SHIJingli(A0163341N)Assignment4.docx
@@ -1,6 +1,6 @@
 
 <file path=word/document.xml><?xml version="1.0" encoding="utf-8"?>
-<w:document xmlns:wpc="http://schemas.microsoft.com/office/word/2010/wordprocessingCanvas" xmlns:cx="http://schemas.microsoft.com/office/drawing/2014/chartex" xmlns:cx1="http://schemas.microsoft.com/office/drawing/2015/9/8/chartex" xmlns:mc="http://schemas.openxmlformats.org/markup-compatibility/2006" xmlns:o="urn:schemas-microsoft-com:office:office" xmlns:r="http://schemas.openxmlformats.org/officeDocument/2006/relationships" xmlns:m="http://schemas.openxmlformats.org/officeDocument/2006/math" xmlns:v="urn:schemas-microsoft-com:vml" xmlns:wp14="http://schemas.microsoft.com/office/word/2010/wordprocessingDrawing" xmlns:wp="http://schemas.openxmlformats.org/drawingml/2006/wordprocessingDrawing" xmlns:w10="urn:schemas-microsoft-com:office:word" xmlns:w="http://schemas.openxmlformats.org/wordprocessingml/2006/main" xmlns:w14="http://schemas.microsoft.com/office/word/2010/wordml" xmlns:w15="http://schemas.microsoft.com/office/word/2012/wordml" xmlns:w16se="http://schemas.microsoft.com/office/word/2015/wordml/symex" xmlns:wpg="http://schemas.microsoft.com/office/word/2010/wordprocessingGroup" xmlns:wpi="http://schemas.microsoft.com/office/word/2010/wordprocessingInk" xmlns:wne="http://schemas.microsoft.com/office/word/2006/wordml" xmlns:wps="http://schemas.microsoft.com/office/word/2010/wordprocessingShape" mc:Ignorable="w14 w15 w16se wp14">
+<w:document xmlns:wpc="http://schemas.microsoft.com/office/word/2010/wordprocessingCanvas" xmlns:mo="http://schemas.microsoft.com/office/mac/office/2008/main" xmlns:mc="http://schemas.openxmlformats.org/markup-compatibility/2006" xmlns:mv="urn:schemas-microsoft-com:mac:vml" xmlns:o="urn:schemas-microsoft-com:office:office" xmlns:r="http://schemas.openxmlformats.org/officeDocument/2006/relationships" xmlns:m="http://schemas.openxmlformats.org/officeDocument/2006/math" xmlns:v="urn:schemas-microsoft-com:vml" xmlns:wp14="http://schemas.microsoft.com/office/word/2010/wordprocessingDrawing" xmlns:wp="http://schemas.openxmlformats.org/drawingml/2006/wordprocessingDrawing" xmlns:w10="urn:schemas-microsoft-com:office:word" xmlns:w="http://schemas.openxmlformats.org/wordprocessingml/2006/main" xmlns:w14="http://schemas.microsoft.com/office/word/2010/wordml" xmlns:w15="http://schemas.microsoft.com/office/word/2012/wordml" xmlns:wpg="http://schemas.microsoft.com/office/word/2010/wordprocessingGroup" xmlns:wpi="http://schemas.microsoft.com/office/word/2010/wordprocessingInk" xmlns:wne="http://schemas.microsoft.com/office/word/2006/wordml" xmlns:wps="http://schemas.microsoft.com/office/word/2010/wordprocessingShape" mc:Ignorable="w14 w15 wp14">
   <w:body>
     <w:p>
       <w:pPr>
@@ -198,8 +198,6 @@
         </w:rPr>
         <w:t>GitHub</w:t>
       </w:r>
-      <w:bookmarkStart w:id="0" w:name="_GoBack"/>
-      <w:bookmarkEnd w:id="0"/>
       <w:r>
         <w:rPr>
           <w:sz w:val="28"/>
@@ -284,7 +282,7 @@
           <w:noProof/>
           <w:sz w:val="32"/>
           <w:szCs w:val="32"/>
-          <w:lang w:eastAsia="zh-CN" w:bidi="ar-SA"/>
+          <w:lang w:val="en-GB" w:eastAsia="zh-CN" w:bidi="ar-SA"/>
         </w:rPr>
         <w:drawing>
           <wp:inline distT="0" distB="0" distL="0" distR="0" wp14:anchorId="74B5C870" wp14:editId="7CD75730">
@@ -759,7 +757,7 @@
             <w:r>
               <w:rPr>
                 <w:noProof/>
-                <w:lang w:eastAsia="zh-CN" w:bidi="ar-SA"/>
+                <w:lang w:val="en-GB" w:eastAsia="zh-CN" w:bidi="ar-SA"/>
               </w:rPr>
               <w:drawing>
                 <wp:inline distT="0" distB="0" distL="0" distR="0" wp14:anchorId="52E8725E" wp14:editId="3A786B99">
@@ -815,7 +813,7 @@
             <w:r>
               <w:rPr>
                 <w:noProof/>
-                <w:lang w:eastAsia="zh-CN" w:bidi="ar-SA"/>
+                <w:lang w:val="en-GB" w:eastAsia="zh-CN" w:bidi="ar-SA"/>
               </w:rPr>
               <w:drawing>
                 <wp:inline distT="0" distB="0" distL="0" distR="0" wp14:anchorId="39AD2DE9" wp14:editId="43C70F8C">
@@ -856,7 +854,7 @@
             <w:r>
               <w:rPr>
                 <w:noProof/>
-                <w:lang w:eastAsia="zh-CN" w:bidi="ar-SA"/>
+                <w:lang w:val="en-GB" w:eastAsia="zh-CN" w:bidi="ar-SA"/>
               </w:rPr>
               <w:drawing>
                 <wp:inline distT="0" distB="0" distL="0" distR="0" wp14:anchorId="1D02AE76" wp14:editId="0AEBB56B">
@@ -913,7 +911,7 @@
             <w:r>
               <w:rPr>
                 <w:noProof/>
-                <w:lang w:eastAsia="zh-CN" w:bidi="ar-SA"/>
+                <w:lang w:val="en-GB" w:eastAsia="zh-CN" w:bidi="ar-SA"/>
               </w:rPr>
               <w:drawing>
                 <wp:inline distT="0" distB="0" distL="0" distR="0" wp14:anchorId="3EF6152F" wp14:editId="01978910">
@@ -969,7 +967,7 @@
             <w:r>
               <w:rPr>
                 <w:noProof/>
-                <w:lang w:eastAsia="zh-CN" w:bidi="ar-SA"/>
+                <w:lang w:val="en-GB" w:eastAsia="zh-CN" w:bidi="ar-SA"/>
               </w:rPr>
               <w:drawing>
                 <wp:inline distT="0" distB="0" distL="0" distR="0" wp14:anchorId="1A05EAD3" wp14:editId="700E655C">
@@ -1115,71 +1113,7 @@
           <w:sz w:val="28"/>
           <w:szCs w:val="28"/>
         </w:rPr>
-        <w:t xml:space="preserve">The output format is (time, </w:t>
-      </w:r>
-      <w:proofErr w:type="spellStart"/>
-      <w:r>
-        <w:rPr>
-          <w:sz w:val="28"/>
-          <w:szCs w:val="28"/>
-        </w:rPr>
-        <w:t>process_id</w:t>
-      </w:r>
-      <w:proofErr w:type="spellEnd"/>
-      <w:r>
-        <w:rPr>
-          <w:sz w:val="28"/>
-          <w:szCs w:val="28"/>
-        </w:rPr>
-        <w:t xml:space="preserve">), for example, for RR(Q=2), (0,0),(2,1),(4,2) means </w:t>
-      </w:r>
-      <w:proofErr w:type="spellStart"/>
-      <w:r>
-        <w:rPr>
-          <w:sz w:val="28"/>
-          <w:szCs w:val="28"/>
-        </w:rPr>
-        <w:t>pid</w:t>
-      </w:r>
-      <w:proofErr w:type="spellEnd"/>
-      <w:r>
-        <w:rPr>
-          <w:sz w:val="28"/>
-          <w:szCs w:val="28"/>
-        </w:rPr>
-        <w:t xml:space="preserve">=0 arrive at t=0 and takes 2 time unit, </w:t>
-      </w:r>
-      <w:proofErr w:type="spellStart"/>
-      <w:r>
-        <w:rPr>
-          <w:sz w:val="28"/>
-          <w:szCs w:val="28"/>
-        </w:rPr>
-        <w:t>pid</w:t>
-      </w:r>
-      <w:proofErr w:type="spellEnd"/>
-      <w:r>
-        <w:rPr>
-          <w:sz w:val="28"/>
-          <w:szCs w:val="28"/>
-        </w:rPr>
-        <w:t xml:space="preserve">=1 arrive at t=2 and takes 2 time unit, </w:t>
-      </w:r>
-      <w:proofErr w:type="spellStart"/>
-      <w:r>
-        <w:rPr>
-          <w:sz w:val="28"/>
-          <w:szCs w:val="28"/>
-        </w:rPr>
-        <w:t>pid</w:t>
-      </w:r>
-      <w:proofErr w:type="spellEnd"/>
-      <w:r>
-        <w:rPr>
-          <w:sz w:val="28"/>
-          <w:szCs w:val="28"/>
-        </w:rPr>
-        <w:t>=2 arrive at t=4 and takes 2 time unit. Other output has same meaning with RR one.</w:t>
+        <w:t>The output format is (time, process_id), for example, for RR(Q=2), (0,0),(2,1),(4,2) means pid=0 arrive at t=0 and takes 2 time unit, pid=1 arrive at t=2 and takes 2 time unit, pid=2 arrive at t=4 and takes 2 time unit. Other output has same meaning with RR one.</w:t>
       </w:r>
     </w:p>
     <w:p>
@@ -1199,39 +1133,7 @@
           <w:sz w:val="28"/>
           <w:szCs w:val="28"/>
         </w:rPr>
-        <w:t xml:space="preserve">From the table, we know RR(Q=2) gives the largest </w:t>
-      </w:r>
-      <w:proofErr w:type="spellStart"/>
-      <w:r>
-        <w:rPr>
-          <w:sz w:val="28"/>
-          <w:szCs w:val="28"/>
-        </w:rPr>
-        <w:t>average_waiting_time</w:t>
-      </w:r>
-      <w:proofErr w:type="spellEnd"/>
-      <w:r>
-        <w:rPr>
-          <w:sz w:val="28"/>
-          <w:szCs w:val="28"/>
-        </w:rPr>
-        <w:t xml:space="preserve">(8.56 unit), whereas SRTF gives the least </w:t>
-      </w:r>
-      <w:proofErr w:type="spellStart"/>
-      <w:r>
-        <w:rPr>
-          <w:sz w:val="28"/>
-          <w:szCs w:val="28"/>
-        </w:rPr>
-        <w:t>average_waiting_time</w:t>
-      </w:r>
-      <w:proofErr w:type="spellEnd"/>
-      <w:r>
-        <w:rPr>
-          <w:sz w:val="28"/>
-          <w:szCs w:val="28"/>
-        </w:rPr>
-        <w:t>(4.5 unit);</w:t>
+        <w:t>From the table, we know RR(Q=2) gives the largest average_waiting_time(8.56 unit), whereas SRTF gives the least average_waiting_time(4.5 unit);</w:t>
       </w:r>
     </w:p>
     <w:p>
@@ -1576,9 +1478,24 @@
           <w:sz w:val="28"/>
           <w:szCs w:val="28"/>
         </w:rPr>
-        <w:t xml:space="preserve">After optimize Q for RR and </w:t>
-      </w:r>
-      <w:proofErr w:type="gramStart"/>
+        <w:t xml:space="preserve">After </w:t>
+      </w:r>
+      <w:r>
+        <w:rPr>
+          <w:rFonts w:ascii="Times New Roman" w:hAnsi="Times New Roman"/>
+          <w:sz w:val="28"/>
+          <w:szCs w:val="28"/>
+        </w:rPr>
+        <w:t>some testing using different</w:t>
+      </w:r>
+      <w:r>
+        <w:rPr>
+          <w:rFonts w:ascii="Times New Roman" w:hAnsi="Times New Roman"/>
+          <w:sz w:val="28"/>
+          <w:szCs w:val="28"/>
+        </w:rPr>
+        <w:t xml:space="preserve"> Q for RR and </w:t>
+      </w:r>
       <w:r>
         <w:rPr>
           <w:rFonts w:ascii="Times New Roman" w:hAnsi="Times New Roman" w:cs="Times New Roman"/>
@@ -1593,24 +1510,41 @@
           <w:sz w:val="28"/>
           <w:szCs w:val="28"/>
         </w:rPr>
-        <w:t xml:space="preserve">  for</w:t>
-      </w:r>
-      <w:proofErr w:type="gramEnd"/>
-      <w:r>
-        <w:rPr>
-          <w:rFonts w:ascii="Times New Roman" w:hAnsi="Times New Roman"/>
-          <w:sz w:val="28"/>
-          <w:szCs w:val="28"/>
-        </w:rPr>
-        <w:t xml:space="preserve"> SJF, the output and </w:t>
-      </w:r>
-      <w:r>
-        <w:rPr>
-          <w:rFonts w:ascii="Times New Roman" w:hAnsi="Times New Roman"/>
-          <w:sz w:val="28"/>
-          <w:szCs w:val="28"/>
-        </w:rPr>
-        <w:t>average time is show in the below table.</w:t>
+        <w:t xml:space="preserve">  for SJF, </w:t>
+      </w:r>
+      <w:r>
+        <w:rPr>
+          <w:rFonts w:ascii="Times New Roman" w:hAnsi="Times New Roman"/>
+          <w:sz w:val="28"/>
+          <w:szCs w:val="28"/>
+        </w:rPr>
+        <w:t xml:space="preserve">we find the best value for the parameter to get optimal </w:t>
+      </w:r>
+      <w:r>
+        <w:rPr>
+          <w:rFonts w:ascii="Times New Roman" w:hAnsi="Times New Roman"/>
+          <w:sz w:val="28"/>
+          <w:szCs w:val="28"/>
+        </w:rPr>
+        <w:t>average</w:t>
+      </w:r>
+      <w:r>
+        <w:rPr>
+          <w:rFonts w:ascii="Times New Roman" w:hAnsi="Times New Roman"/>
+          <w:sz w:val="28"/>
+          <w:szCs w:val="28"/>
+        </w:rPr>
+        <w:t xml:space="preserve"> waiting time for RR and SJF</w:t>
+      </w:r>
+      <w:bookmarkStart w:id="0" w:name="_GoBack"/>
+      <w:bookmarkEnd w:id="0"/>
+      <w:r>
+        <w:rPr>
+          <w:rFonts w:ascii="Times New Roman" w:hAnsi="Times New Roman"/>
+          <w:sz w:val="28"/>
+          <w:szCs w:val="28"/>
+        </w:rPr>
+        <w:t>.</w:t>
       </w:r>
     </w:p>
     <w:p>
@@ -1632,26 +1566,1409 @@
           <w:sz w:val="28"/>
           <w:szCs w:val="28"/>
         </w:rPr>
-        <w:t>For RR, when Q=</w:t>
-      </w:r>
-      <w:proofErr w:type="gramStart"/>
-      <w:r>
-        <w:rPr>
-          <w:rFonts w:ascii="Times New Roman" w:hAnsi="Times New Roman"/>
-          <w:sz w:val="28"/>
-          <w:szCs w:val="28"/>
-        </w:rPr>
-        <w:t>max(</w:t>
-      </w:r>
-      <w:proofErr w:type="gramEnd"/>
-      <w:r>
-        <w:rPr>
-          <w:rFonts w:ascii="Times New Roman" w:hAnsi="Times New Roman"/>
-          <w:sz w:val="28"/>
-          <w:szCs w:val="28"/>
-        </w:rPr>
-        <w:t>burst time), it is same with FCFS.</w:t>
-      </w:r>
+        <w:t>The output of some tested values is as following table</w:t>
+      </w:r>
+      <w:r>
+        <w:rPr>
+          <w:rFonts w:ascii="Times New Roman" w:hAnsi="Times New Roman"/>
+          <w:sz w:val="28"/>
+          <w:szCs w:val="28"/>
+        </w:rPr>
+        <w:t xml:space="preserve"> for scheduler RR and </w:t>
+      </w:r>
+      <w:r>
+        <w:rPr>
+          <w:rFonts w:ascii="Times New Roman" w:hAnsi="Times New Roman"/>
+          <w:sz w:val="28"/>
+          <w:szCs w:val="28"/>
+        </w:rPr>
+        <w:lastRenderedPageBreak/>
+        <w:t>SJF</w:t>
+      </w:r>
+      <w:r>
+        <w:rPr>
+          <w:rFonts w:ascii="Times New Roman" w:hAnsi="Times New Roman"/>
+          <w:sz w:val="28"/>
+          <w:szCs w:val="28"/>
+        </w:rPr>
+        <w:t>.</w:t>
+      </w:r>
+    </w:p>
+    <w:p>
+      <w:pPr>
+        <w:pStyle w:val="Default"/>
+        <w:jc w:val="center"/>
+        <w:rPr>
+          <w:rFonts w:ascii="Times New Roman" w:hAnsi="Times New Roman"/>
+        </w:rPr>
+      </w:pPr>
+      <w:r>
+        <w:rPr>
+          <w:rFonts w:ascii="Times New Roman" w:hAnsi="Times New Roman"/>
+        </w:rPr>
+        <w:t>Table 3. output of waiting time using different Q for RR</w:t>
+      </w:r>
+    </w:p>
+    <w:tbl>
+      <w:tblPr>
+        <w:tblStyle w:val="TableGrid"/>
+        <w:tblW w:w="0" w:type="auto"/>
+        <w:jc w:val="center"/>
+        <w:tblLook w:val="04A0" w:firstRow="1" w:lastRow="0" w:firstColumn="1" w:lastColumn="0" w:noHBand="0" w:noVBand="1"/>
+      </w:tblPr>
+      <w:tblGrid>
+        <w:gridCol w:w="2961"/>
+        <w:gridCol w:w="2975"/>
+      </w:tblGrid>
+      <w:tr>
+        <w:trPr>
+          <w:jc w:val="center"/>
+        </w:trPr>
+        <w:tc>
+          <w:tcPr>
+            <w:tcW w:w="5936" w:type="dxa"/>
+            <w:gridSpan w:val="2"/>
+            <w:shd w:val="clear" w:color="auto" w:fill="E7E6E6" w:themeFill="background2"/>
+          </w:tcPr>
+          <w:p>
+            <w:pPr>
+              <w:pStyle w:val="Default"/>
+              <w:jc w:val="center"/>
+              <w:rPr>
+                <w:rFonts w:ascii="Times New Roman" w:hAnsi="Times New Roman"/>
+                <w:b/>
+                <w:sz w:val="28"/>
+                <w:szCs w:val="28"/>
+              </w:rPr>
+            </w:pPr>
+            <w:r>
+              <w:rPr>
+                <w:rFonts w:ascii="Times New Roman" w:hAnsi="Times New Roman"/>
+                <w:b/>
+                <w:sz w:val="28"/>
+                <w:szCs w:val="28"/>
+              </w:rPr>
+              <w:t>RR</w:t>
+            </w:r>
+          </w:p>
+        </w:tc>
+      </w:tr>
+      <w:tr>
+        <w:trPr>
+          <w:jc w:val="center"/>
+        </w:trPr>
+        <w:tc>
+          <w:tcPr>
+            <w:tcW w:w="2961" w:type="dxa"/>
+            <w:shd w:val="clear" w:color="auto" w:fill="E7E6E6" w:themeFill="background2"/>
+          </w:tcPr>
+          <w:p>
+            <w:pPr>
+              <w:pStyle w:val="Default"/>
+              <w:jc w:val="center"/>
+              <w:rPr>
+                <w:rFonts w:ascii="Times New Roman" w:hAnsi="Times New Roman"/>
+                <w:b/>
+                <w:sz w:val="28"/>
+                <w:szCs w:val="28"/>
+              </w:rPr>
+            </w:pPr>
+            <w:r>
+              <w:rPr>
+                <w:rFonts w:ascii="Times New Roman" w:hAnsi="Times New Roman"/>
+                <w:b/>
+                <w:sz w:val="28"/>
+                <w:szCs w:val="28"/>
+              </w:rPr>
+              <w:t>Q</w:t>
+            </w:r>
+          </w:p>
+        </w:tc>
+        <w:tc>
+          <w:tcPr>
+            <w:tcW w:w="2975" w:type="dxa"/>
+            <w:shd w:val="clear" w:color="auto" w:fill="E7E6E6" w:themeFill="background2"/>
+          </w:tcPr>
+          <w:p>
+            <w:pPr>
+              <w:pStyle w:val="Default"/>
+              <w:jc w:val="center"/>
+              <w:rPr>
+                <w:rFonts w:ascii="Times New Roman" w:hAnsi="Times New Roman"/>
+                <w:b/>
+                <w:sz w:val="28"/>
+                <w:szCs w:val="28"/>
+              </w:rPr>
+            </w:pPr>
+            <w:r>
+              <w:rPr>
+                <w:rFonts w:ascii="Times New Roman" w:hAnsi="Times New Roman"/>
+                <w:b/>
+                <w:sz w:val="28"/>
+                <w:szCs w:val="28"/>
+              </w:rPr>
+              <w:t>Average Waiting Time</w:t>
+            </w:r>
+          </w:p>
+        </w:tc>
+      </w:tr>
+      <w:tr>
+        <w:trPr>
+          <w:jc w:val="center"/>
+        </w:trPr>
+        <w:tc>
+          <w:tcPr>
+            <w:tcW w:w="2961" w:type="dxa"/>
+          </w:tcPr>
+          <w:p>
+            <w:pPr>
+              <w:pStyle w:val="Default"/>
+              <w:jc w:val="center"/>
+              <w:rPr>
+                <w:rFonts w:ascii="Times New Roman" w:hAnsi="Times New Roman"/>
+                <w:sz w:val="28"/>
+                <w:szCs w:val="28"/>
+              </w:rPr>
+            </w:pPr>
+            <w:r>
+              <w:rPr>
+                <w:rFonts w:ascii="Times New Roman" w:hAnsi="Times New Roman"/>
+                <w:sz w:val="28"/>
+                <w:szCs w:val="28"/>
+              </w:rPr>
+              <w:t>1</w:t>
+            </w:r>
+          </w:p>
+        </w:tc>
+        <w:tc>
+          <w:tcPr>
+            <w:tcW w:w="2975" w:type="dxa"/>
+          </w:tcPr>
+          <w:p>
+            <w:pPr>
+              <w:pStyle w:val="Default"/>
+              <w:jc w:val="center"/>
+              <w:rPr>
+                <w:rFonts w:ascii="Times New Roman" w:hAnsi="Times New Roman"/>
+                <w:sz w:val="28"/>
+                <w:szCs w:val="28"/>
+              </w:rPr>
+            </w:pPr>
+            <w:r>
+              <w:rPr>
+                <w:rFonts w:ascii="Times New Roman" w:hAnsi="Times New Roman"/>
+                <w:sz w:val="28"/>
+                <w:szCs w:val="28"/>
+              </w:rPr>
+              <w:t>8.94</w:t>
+            </w:r>
+          </w:p>
+        </w:tc>
+      </w:tr>
+      <w:tr>
+        <w:trPr>
+          <w:jc w:val="center"/>
+        </w:trPr>
+        <w:tc>
+          <w:tcPr>
+            <w:tcW w:w="2961" w:type="dxa"/>
+          </w:tcPr>
+          <w:p>
+            <w:pPr>
+              <w:pStyle w:val="Default"/>
+              <w:jc w:val="center"/>
+              <w:rPr>
+                <w:rFonts w:ascii="Times New Roman" w:hAnsi="Times New Roman"/>
+                <w:sz w:val="28"/>
+                <w:szCs w:val="28"/>
+              </w:rPr>
+            </w:pPr>
+            <w:r>
+              <w:rPr>
+                <w:rFonts w:ascii="Times New Roman" w:hAnsi="Times New Roman"/>
+                <w:sz w:val="28"/>
+                <w:szCs w:val="28"/>
+              </w:rPr>
+              <w:t>2</w:t>
+            </w:r>
+          </w:p>
+        </w:tc>
+        <w:tc>
+          <w:tcPr>
+            <w:tcW w:w="2975" w:type="dxa"/>
+          </w:tcPr>
+          <w:p>
+            <w:pPr>
+              <w:pStyle w:val="Default"/>
+              <w:jc w:val="center"/>
+              <w:rPr>
+                <w:rFonts w:ascii="Times New Roman" w:hAnsi="Times New Roman"/>
+                <w:sz w:val="28"/>
+                <w:szCs w:val="28"/>
+              </w:rPr>
+            </w:pPr>
+            <w:r>
+              <w:rPr>
+                <w:rFonts w:ascii="Times New Roman" w:hAnsi="Times New Roman"/>
+                <w:sz w:val="28"/>
+                <w:szCs w:val="28"/>
+              </w:rPr>
+              <w:t>8.56</w:t>
+            </w:r>
+          </w:p>
+        </w:tc>
+      </w:tr>
+      <w:tr>
+        <w:trPr>
+          <w:jc w:val="center"/>
+        </w:trPr>
+        <w:tc>
+          <w:tcPr>
+            <w:tcW w:w="2961" w:type="dxa"/>
+          </w:tcPr>
+          <w:p>
+            <w:pPr>
+              <w:pStyle w:val="Default"/>
+              <w:jc w:val="center"/>
+              <w:rPr>
+                <w:rFonts w:ascii="Times New Roman" w:hAnsi="Times New Roman"/>
+                <w:sz w:val="28"/>
+                <w:szCs w:val="28"/>
+              </w:rPr>
+            </w:pPr>
+            <w:r>
+              <w:rPr>
+                <w:rFonts w:ascii="Times New Roman" w:hAnsi="Times New Roman"/>
+                <w:sz w:val="28"/>
+                <w:szCs w:val="28"/>
+              </w:rPr>
+              <w:t>3</w:t>
+            </w:r>
+          </w:p>
+        </w:tc>
+        <w:tc>
+          <w:tcPr>
+            <w:tcW w:w="2975" w:type="dxa"/>
+          </w:tcPr>
+          <w:p>
+            <w:pPr>
+              <w:pStyle w:val="Default"/>
+              <w:jc w:val="center"/>
+              <w:rPr>
+                <w:rFonts w:ascii="Times New Roman" w:hAnsi="Times New Roman"/>
+                <w:sz w:val="28"/>
+                <w:szCs w:val="28"/>
+              </w:rPr>
+            </w:pPr>
+            <w:r>
+              <w:rPr>
+                <w:rFonts w:ascii="Times New Roman" w:hAnsi="Times New Roman"/>
+                <w:sz w:val="28"/>
+                <w:szCs w:val="28"/>
+              </w:rPr>
+              <w:t>9.13</w:t>
+            </w:r>
+          </w:p>
+        </w:tc>
+      </w:tr>
+      <w:tr>
+        <w:trPr>
+          <w:jc w:val="center"/>
+        </w:trPr>
+        <w:tc>
+          <w:tcPr>
+            <w:tcW w:w="2961" w:type="dxa"/>
+          </w:tcPr>
+          <w:p>
+            <w:pPr>
+              <w:pStyle w:val="Default"/>
+              <w:jc w:val="center"/>
+              <w:rPr>
+                <w:rFonts w:ascii="Times New Roman" w:hAnsi="Times New Roman"/>
+                <w:sz w:val="28"/>
+                <w:szCs w:val="28"/>
+              </w:rPr>
+            </w:pPr>
+            <w:r>
+              <w:rPr>
+                <w:rFonts w:ascii="Times New Roman" w:hAnsi="Times New Roman"/>
+                <w:sz w:val="28"/>
+                <w:szCs w:val="28"/>
+              </w:rPr>
+              <w:t>4</w:t>
+            </w:r>
+          </w:p>
+        </w:tc>
+        <w:tc>
+          <w:tcPr>
+            <w:tcW w:w="2975" w:type="dxa"/>
+          </w:tcPr>
+          <w:p>
+            <w:pPr>
+              <w:pStyle w:val="Default"/>
+              <w:jc w:val="center"/>
+              <w:rPr>
+                <w:rFonts w:ascii="Times New Roman" w:hAnsi="Times New Roman"/>
+                <w:sz w:val="28"/>
+                <w:szCs w:val="28"/>
+              </w:rPr>
+            </w:pPr>
+            <w:r>
+              <w:rPr>
+                <w:rFonts w:ascii="Times New Roman" w:hAnsi="Times New Roman"/>
+                <w:sz w:val="28"/>
+                <w:szCs w:val="28"/>
+              </w:rPr>
+              <w:t>9.31</w:t>
+            </w:r>
+          </w:p>
+        </w:tc>
+      </w:tr>
+      <w:tr>
+        <w:trPr>
+          <w:jc w:val="center"/>
+        </w:trPr>
+        <w:tc>
+          <w:tcPr>
+            <w:tcW w:w="2961" w:type="dxa"/>
+          </w:tcPr>
+          <w:p>
+            <w:pPr>
+              <w:pStyle w:val="Default"/>
+              <w:jc w:val="center"/>
+              <w:rPr>
+                <w:rFonts w:ascii="Times New Roman" w:hAnsi="Times New Roman"/>
+                <w:sz w:val="28"/>
+                <w:szCs w:val="28"/>
+              </w:rPr>
+            </w:pPr>
+            <w:r>
+              <w:rPr>
+                <w:rFonts w:ascii="Times New Roman" w:hAnsi="Times New Roman"/>
+                <w:sz w:val="28"/>
+                <w:szCs w:val="28"/>
+              </w:rPr>
+              <w:t>5</w:t>
+            </w:r>
+          </w:p>
+        </w:tc>
+        <w:tc>
+          <w:tcPr>
+            <w:tcW w:w="2975" w:type="dxa"/>
+          </w:tcPr>
+          <w:p>
+            <w:pPr>
+              <w:pStyle w:val="Default"/>
+              <w:jc w:val="center"/>
+              <w:rPr>
+                <w:rFonts w:ascii="Times New Roman" w:hAnsi="Times New Roman"/>
+                <w:sz w:val="28"/>
+                <w:szCs w:val="28"/>
+              </w:rPr>
+            </w:pPr>
+            <w:r>
+              <w:rPr>
+                <w:rFonts w:ascii="Times New Roman" w:hAnsi="Times New Roman"/>
+                <w:sz w:val="28"/>
+                <w:szCs w:val="28"/>
+              </w:rPr>
+              <w:t>8.93</w:t>
+            </w:r>
+          </w:p>
+        </w:tc>
+      </w:tr>
+      <w:tr>
+        <w:trPr>
+          <w:jc w:val="center"/>
+        </w:trPr>
+        <w:tc>
+          <w:tcPr>
+            <w:tcW w:w="2961" w:type="dxa"/>
+          </w:tcPr>
+          <w:p>
+            <w:pPr>
+              <w:pStyle w:val="Default"/>
+              <w:jc w:val="center"/>
+              <w:rPr>
+                <w:rFonts w:ascii="Times New Roman" w:hAnsi="Times New Roman"/>
+                <w:sz w:val="28"/>
+                <w:szCs w:val="28"/>
+              </w:rPr>
+            </w:pPr>
+            <w:r>
+              <w:rPr>
+                <w:rFonts w:ascii="Times New Roman" w:hAnsi="Times New Roman"/>
+                <w:sz w:val="28"/>
+                <w:szCs w:val="28"/>
+              </w:rPr>
+              <w:t>6</w:t>
+            </w:r>
+          </w:p>
+        </w:tc>
+        <w:tc>
+          <w:tcPr>
+            <w:tcW w:w="2975" w:type="dxa"/>
+          </w:tcPr>
+          <w:p>
+            <w:pPr>
+              <w:pStyle w:val="Default"/>
+              <w:jc w:val="center"/>
+              <w:rPr>
+                <w:rFonts w:ascii="Times New Roman" w:hAnsi="Times New Roman"/>
+                <w:sz w:val="28"/>
+                <w:szCs w:val="28"/>
+              </w:rPr>
+            </w:pPr>
+            <w:r>
+              <w:rPr>
+                <w:rFonts w:ascii="Times New Roman" w:hAnsi="Times New Roman"/>
+                <w:sz w:val="28"/>
+                <w:szCs w:val="28"/>
+              </w:rPr>
+              <w:t>9.5</w:t>
+            </w:r>
+          </w:p>
+        </w:tc>
+      </w:tr>
+      <w:tr>
+        <w:trPr>
+          <w:jc w:val="center"/>
+        </w:trPr>
+        <w:tc>
+          <w:tcPr>
+            <w:tcW w:w="2961" w:type="dxa"/>
+          </w:tcPr>
+          <w:p>
+            <w:pPr>
+              <w:pStyle w:val="Default"/>
+              <w:jc w:val="center"/>
+              <w:rPr>
+                <w:rFonts w:ascii="Times New Roman" w:hAnsi="Times New Roman"/>
+                <w:sz w:val="28"/>
+                <w:szCs w:val="28"/>
+              </w:rPr>
+            </w:pPr>
+            <w:r>
+              <w:rPr>
+                <w:rFonts w:ascii="Times New Roman" w:hAnsi="Times New Roman"/>
+                <w:sz w:val="28"/>
+                <w:szCs w:val="28"/>
+              </w:rPr>
+              <w:t>7</w:t>
+            </w:r>
+          </w:p>
+        </w:tc>
+        <w:tc>
+          <w:tcPr>
+            <w:tcW w:w="2975" w:type="dxa"/>
+          </w:tcPr>
+          <w:p>
+            <w:pPr>
+              <w:pStyle w:val="Default"/>
+              <w:jc w:val="center"/>
+              <w:rPr>
+                <w:rFonts w:ascii="Times New Roman" w:hAnsi="Times New Roman"/>
+                <w:sz w:val="28"/>
+                <w:szCs w:val="28"/>
+              </w:rPr>
+            </w:pPr>
+            <w:r>
+              <w:rPr>
+                <w:rFonts w:ascii="Times New Roman" w:hAnsi="Times New Roman"/>
+                <w:sz w:val="28"/>
+                <w:szCs w:val="28"/>
+              </w:rPr>
+              <w:t>9.6</w:t>
+            </w:r>
+          </w:p>
+        </w:tc>
+      </w:tr>
+      <w:tr>
+        <w:trPr>
+          <w:jc w:val="center"/>
+        </w:trPr>
+        <w:tc>
+          <w:tcPr>
+            <w:tcW w:w="2961" w:type="dxa"/>
+          </w:tcPr>
+          <w:p>
+            <w:pPr>
+              <w:pStyle w:val="Default"/>
+              <w:jc w:val="center"/>
+              <w:rPr>
+                <w:rFonts w:ascii="Times New Roman" w:hAnsi="Times New Roman"/>
+                <w:sz w:val="28"/>
+                <w:szCs w:val="28"/>
+              </w:rPr>
+            </w:pPr>
+            <w:r>
+              <w:rPr>
+                <w:rFonts w:ascii="Times New Roman" w:hAnsi="Times New Roman"/>
+                <w:sz w:val="28"/>
+                <w:szCs w:val="28"/>
+              </w:rPr>
+              <w:t>8</w:t>
+            </w:r>
+          </w:p>
+        </w:tc>
+        <w:tc>
+          <w:tcPr>
+            <w:tcW w:w="2975" w:type="dxa"/>
+          </w:tcPr>
+          <w:p>
+            <w:pPr>
+              <w:pStyle w:val="Default"/>
+              <w:jc w:val="center"/>
+              <w:rPr>
+                <w:rFonts w:ascii="Times New Roman" w:hAnsi="Times New Roman"/>
+                <w:sz w:val="28"/>
+                <w:szCs w:val="28"/>
+              </w:rPr>
+            </w:pPr>
+            <w:r>
+              <w:rPr>
+                <w:rFonts w:ascii="Times New Roman" w:hAnsi="Times New Roman"/>
+                <w:sz w:val="28"/>
+                <w:szCs w:val="28"/>
+              </w:rPr>
+              <w:t>9.69</w:t>
+            </w:r>
+          </w:p>
+        </w:tc>
+      </w:tr>
+      <w:tr>
+        <w:trPr>
+          <w:jc w:val="center"/>
+        </w:trPr>
+        <w:tc>
+          <w:tcPr>
+            <w:tcW w:w="2961" w:type="dxa"/>
+          </w:tcPr>
+          <w:p>
+            <w:pPr>
+              <w:pStyle w:val="Default"/>
+              <w:jc w:val="center"/>
+              <w:rPr>
+                <w:rFonts w:ascii="Times New Roman" w:hAnsi="Times New Roman"/>
+                <w:sz w:val="28"/>
+                <w:szCs w:val="28"/>
+              </w:rPr>
+            </w:pPr>
+            <w:r>
+              <w:rPr>
+                <w:rFonts w:ascii="Times New Roman" w:hAnsi="Times New Roman"/>
+                <w:sz w:val="28"/>
+                <w:szCs w:val="28"/>
+              </w:rPr>
+              <w:t>9</w:t>
+            </w:r>
+          </w:p>
+        </w:tc>
+        <w:tc>
+          <w:tcPr>
+            <w:tcW w:w="2975" w:type="dxa"/>
+          </w:tcPr>
+          <w:p>
+            <w:pPr>
+              <w:pStyle w:val="Default"/>
+              <w:jc w:val="center"/>
+              <w:rPr>
+                <w:rFonts w:ascii="Times New Roman" w:hAnsi="Times New Roman"/>
+                <w:sz w:val="28"/>
+                <w:szCs w:val="28"/>
+              </w:rPr>
+            </w:pPr>
+            <w:r>
+              <w:rPr>
+                <w:rFonts w:ascii="Times New Roman" w:hAnsi="Times New Roman"/>
+                <w:sz w:val="28"/>
+                <w:szCs w:val="28"/>
+              </w:rPr>
+              <w:t>8.88</w:t>
+            </w:r>
+          </w:p>
+        </w:tc>
+      </w:tr>
+      <w:tr>
+        <w:trPr>
+          <w:jc w:val="center"/>
+        </w:trPr>
+        <w:tc>
+          <w:tcPr>
+            <w:tcW w:w="2961" w:type="dxa"/>
+          </w:tcPr>
+          <w:p>
+            <w:pPr>
+              <w:pStyle w:val="Default"/>
+              <w:jc w:val="center"/>
+              <w:rPr>
+                <w:rFonts w:ascii="Times New Roman" w:hAnsi="Times New Roman"/>
+                <w:sz w:val="28"/>
+                <w:szCs w:val="28"/>
+              </w:rPr>
+            </w:pPr>
+            <w:r>
+              <w:rPr>
+                <w:rFonts w:ascii="Times New Roman" w:hAnsi="Times New Roman"/>
+                <w:sz w:val="28"/>
+                <w:szCs w:val="28"/>
+              </w:rPr>
+              <w:t>10(max burst time)</w:t>
+            </w:r>
+          </w:p>
+        </w:tc>
+        <w:tc>
+          <w:tcPr>
+            <w:tcW w:w="2975" w:type="dxa"/>
+          </w:tcPr>
+          <w:p>
+            <w:pPr>
+              <w:pStyle w:val="Default"/>
+              <w:jc w:val="center"/>
+              <w:rPr>
+                <w:rFonts w:ascii="Times New Roman" w:hAnsi="Times New Roman"/>
+                <w:sz w:val="28"/>
+                <w:szCs w:val="28"/>
+              </w:rPr>
+            </w:pPr>
+            <w:r>
+              <w:rPr>
+                <w:rFonts w:ascii="Times New Roman" w:hAnsi="Times New Roman"/>
+                <w:sz w:val="28"/>
+                <w:szCs w:val="28"/>
+              </w:rPr>
+              <w:t>6.44</w:t>
+            </w:r>
+          </w:p>
+        </w:tc>
+      </w:tr>
+    </w:tbl>
+    <w:p>
+      <w:pPr>
+        <w:pStyle w:val="Default"/>
+        <w:jc w:val="center"/>
+        <w:rPr>
+          <w:rFonts w:ascii="Times New Roman" w:hAnsi="Times New Roman"/>
+          <w:sz w:val="28"/>
+          <w:szCs w:val="28"/>
+        </w:rPr>
+      </w:pPr>
+    </w:p>
+    <w:p>
+      <w:pPr>
+        <w:pStyle w:val="Default"/>
+        <w:jc w:val="center"/>
+        <w:rPr>
+          <w:rFonts w:ascii="Times New Roman" w:hAnsi="Times New Roman"/>
+        </w:rPr>
+      </w:pPr>
+      <w:r>
+        <w:rPr>
+          <w:rFonts w:ascii="Times New Roman" w:hAnsi="Times New Roman"/>
+        </w:rPr>
+        <w:t>Table 4. output of wai</w:t>
+      </w:r>
+      <w:r>
+        <w:rPr>
+          <w:rFonts w:ascii="Times New Roman" w:hAnsi="Times New Roman"/>
+        </w:rPr>
+        <w:t>ting time using different alpha</w:t>
+      </w:r>
+    </w:p>
+    <w:tbl>
+      <w:tblPr>
+        <w:tblStyle w:val="TableGrid"/>
+        <w:tblW w:w="0" w:type="auto"/>
+        <w:jc w:val="center"/>
+        <w:tblLook w:val="04A0" w:firstRow="1" w:lastRow="0" w:firstColumn="1" w:lastColumn="0" w:noHBand="0" w:noVBand="1"/>
+      </w:tblPr>
+      <w:tblGrid>
+        <w:gridCol w:w="2961"/>
+        <w:gridCol w:w="2975"/>
+      </w:tblGrid>
+      <w:tr>
+        <w:trPr>
+          <w:jc w:val="center"/>
+        </w:trPr>
+        <w:tc>
+          <w:tcPr>
+            <w:tcW w:w="5936" w:type="dxa"/>
+            <w:gridSpan w:val="2"/>
+            <w:shd w:val="clear" w:color="auto" w:fill="E7E6E6" w:themeFill="background2"/>
+          </w:tcPr>
+          <w:p>
+            <w:pPr>
+              <w:pStyle w:val="Default"/>
+              <w:jc w:val="center"/>
+              <w:rPr>
+                <w:rFonts w:ascii="Times New Roman" w:hAnsi="Times New Roman"/>
+                <w:b/>
+                <w:sz w:val="28"/>
+                <w:szCs w:val="28"/>
+              </w:rPr>
+            </w:pPr>
+            <w:r>
+              <w:rPr>
+                <w:rFonts w:ascii="Times New Roman" w:hAnsi="Times New Roman"/>
+                <w:b/>
+                <w:sz w:val="28"/>
+                <w:szCs w:val="28"/>
+              </w:rPr>
+              <w:t>SJF</w:t>
+            </w:r>
+          </w:p>
+        </w:tc>
+      </w:tr>
+      <w:tr>
+        <w:trPr>
+          <w:jc w:val="center"/>
+        </w:trPr>
+        <w:tc>
+          <w:tcPr>
+            <w:tcW w:w="2961" w:type="dxa"/>
+            <w:shd w:val="clear" w:color="auto" w:fill="E7E6E6" w:themeFill="background2"/>
+          </w:tcPr>
+          <w:p>
+            <w:pPr>
+              <w:pStyle w:val="Default"/>
+              <w:jc w:val="center"/>
+              <w:rPr>
+                <w:rFonts w:ascii="Times New Roman" w:hAnsi="Times New Roman"/>
+                <w:b/>
+                <w:sz w:val="28"/>
+                <w:szCs w:val="28"/>
+              </w:rPr>
+            </w:pPr>
+            <w:r>
+              <w:rPr>
+                <w:rFonts w:ascii="Times New Roman" w:hAnsi="Times New Roman" w:cs="Times New Roman"/>
+                <w:b/>
+              </w:rPr>
+              <w:t>α</w:t>
+            </w:r>
+          </w:p>
+        </w:tc>
+        <w:tc>
+          <w:tcPr>
+            <w:tcW w:w="2975" w:type="dxa"/>
+            <w:shd w:val="clear" w:color="auto" w:fill="E7E6E6" w:themeFill="background2"/>
+          </w:tcPr>
+          <w:p>
+            <w:pPr>
+              <w:pStyle w:val="Default"/>
+              <w:jc w:val="center"/>
+              <w:rPr>
+                <w:rFonts w:ascii="Times New Roman" w:hAnsi="Times New Roman"/>
+                <w:b/>
+                <w:sz w:val="28"/>
+                <w:szCs w:val="28"/>
+              </w:rPr>
+            </w:pPr>
+            <w:r>
+              <w:rPr>
+                <w:rFonts w:ascii="Times New Roman" w:hAnsi="Times New Roman"/>
+                <w:b/>
+                <w:sz w:val="28"/>
+                <w:szCs w:val="28"/>
+              </w:rPr>
+              <w:t>Average Waiting Time</w:t>
+            </w:r>
+          </w:p>
+        </w:tc>
+      </w:tr>
+      <w:tr>
+        <w:trPr>
+          <w:jc w:val="center"/>
+        </w:trPr>
+        <w:tc>
+          <w:tcPr>
+            <w:tcW w:w="2961" w:type="dxa"/>
+          </w:tcPr>
+          <w:p>
+            <w:pPr>
+              <w:pStyle w:val="Default"/>
+              <w:jc w:val="center"/>
+              <w:rPr>
+                <w:rFonts w:ascii="Times New Roman" w:hAnsi="Times New Roman"/>
+                <w:sz w:val="28"/>
+                <w:szCs w:val="28"/>
+              </w:rPr>
+            </w:pPr>
+            <w:r>
+              <w:rPr>
+                <w:rFonts w:ascii="Times New Roman" w:hAnsi="Times New Roman"/>
+                <w:sz w:val="28"/>
+                <w:szCs w:val="28"/>
+              </w:rPr>
+              <w:t>0.0</w:t>
+            </w:r>
+          </w:p>
+        </w:tc>
+        <w:tc>
+          <w:tcPr>
+            <w:tcW w:w="2975" w:type="dxa"/>
+          </w:tcPr>
+          <w:p>
+            <w:pPr>
+              <w:pStyle w:val="Default"/>
+              <w:jc w:val="center"/>
+              <w:rPr>
+                <w:rFonts w:ascii="Times New Roman" w:hAnsi="Times New Roman"/>
+                <w:sz w:val="28"/>
+                <w:szCs w:val="28"/>
+              </w:rPr>
+            </w:pPr>
+            <w:r>
+              <w:rPr>
+                <w:rFonts w:ascii="Times New Roman" w:hAnsi="Times New Roman"/>
+                <w:sz w:val="28"/>
+                <w:szCs w:val="28"/>
+              </w:rPr>
+              <w:t>7.12</w:t>
+            </w:r>
+          </w:p>
+        </w:tc>
+      </w:tr>
+      <w:tr>
+        <w:trPr>
+          <w:jc w:val="center"/>
+        </w:trPr>
+        <w:tc>
+          <w:tcPr>
+            <w:tcW w:w="2961" w:type="dxa"/>
+          </w:tcPr>
+          <w:p>
+            <w:pPr>
+              <w:pStyle w:val="Default"/>
+              <w:jc w:val="center"/>
+              <w:rPr>
+                <w:rFonts w:ascii="Times New Roman" w:hAnsi="Times New Roman"/>
+                <w:sz w:val="28"/>
+                <w:szCs w:val="28"/>
+              </w:rPr>
+            </w:pPr>
+            <w:r>
+              <w:rPr>
+                <w:rFonts w:ascii="Times New Roman" w:hAnsi="Times New Roman"/>
+                <w:sz w:val="28"/>
+                <w:szCs w:val="28"/>
+              </w:rPr>
+              <w:t>0.1</w:t>
+            </w:r>
+          </w:p>
+        </w:tc>
+        <w:tc>
+          <w:tcPr>
+            <w:tcW w:w="2975" w:type="dxa"/>
+          </w:tcPr>
+          <w:p>
+            <w:pPr>
+              <w:pStyle w:val="Default"/>
+              <w:jc w:val="center"/>
+              <w:rPr>
+                <w:rFonts w:ascii="Times New Roman" w:hAnsi="Times New Roman"/>
+                <w:sz w:val="28"/>
+                <w:szCs w:val="28"/>
+              </w:rPr>
+            </w:pPr>
+            <w:r>
+              <w:rPr>
+                <w:rFonts w:ascii="Times New Roman" w:hAnsi="Times New Roman"/>
+                <w:sz w:val="28"/>
+                <w:szCs w:val="28"/>
+              </w:rPr>
+              <w:t>7.12</w:t>
+            </w:r>
+          </w:p>
+        </w:tc>
+      </w:tr>
+      <w:tr>
+        <w:trPr>
+          <w:jc w:val="center"/>
+        </w:trPr>
+        <w:tc>
+          <w:tcPr>
+            <w:tcW w:w="2961" w:type="dxa"/>
+          </w:tcPr>
+          <w:p>
+            <w:pPr>
+              <w:pStyle w:val="Default"/>
+              <w:jc w:val="center"/>
+              <w:rPr>
+                <w:rFonts w:ascii="Times New Roman" w:hAnsi="Times New Roman"/>
+                <w:sz w:val="28"/>
+                <w:szCs w:val="28"/>
+              </w:rPr>
+            </w:pPr>
+            <w:r>
+              <w:rPr>
+                <w:rFonts w:ascii="Times New Roman" w:hAnsi="Times New Roman"/>
+                <w:sz w:val="28"/>
+                <w:szCs w:val="28"/>
+              </w:rPr>
+              <w:t>0.2</w:t>
+            </w:r>
+          </w:p>
+        </w:tc>
+        <w:tc>
+          <w:tcPr>
+            <w:tcW w:w="2975" w:type="dxa"/>
+          </w:tcPr>
+          <w:p>
+            <w:pPr>
+              <w:pStyle w:val="Default"/>
+              <w:jc w:val="center"/>
+              <w:rPr>
+                <w:rFonts w:ascii="Times New Roman" w:hAnsi="Times New Roman"/>
+                <w:sz w:val="28"/>
+                <w:szCs w:val="28"/>
+              </w:rPr>
+            </w:pPr>
+            <w:r>
+              <w:rPr>
+                <w:rFonts w:ascii="Times New Roman" w:hAnsi="Times New Roman"/>
+                <w:sz w:val="28"/>
+                <w:szCs w:val="28"/>
+              </w:rPr>
+              <w:t>7.12</w:t>
+            </w:r>
+          </w:p>
+        </w:tc>
+      </w:tr>
+      <w:tr>
+        <w:trPr>
+          <w:jc w:val="center"/>
+        </w:trPr>
+        <w:tc>
+          <w:tcPr>
+            <w:tcW w:w="2961" w:type="dxa"/>
+          </w:tcPr>
+          <w:p>
+            <w:pPr>
+              <w:pStyle w:val="Default"/>
+              <w:jc w:val="center"/>
+              <w:rPr>
+                <w:rFonts w:ascii="Times New Roman" w:hAnsi="Times New Roman"/>
+                <w:sz w:val="28"/>
+                <w:szCs w:val="28"/>
+              </w:rPr>
+            </w:pPr>
+            <w:r>
+              <w:rPr>
+                <w:rFonts w:ascii="Times New Roman" w:hAnsi="Times New Roman"/>
+                <w:sz w:val="28"/>
+                <w:szCs w:val="28"/>
+              </w:rPr>
+              <w:t>0.3</w:t>
+            </w:r>
+          </w:p>
+        </w:tc>
+        <w:tc>
+          <w:tcPr>
+            <w:tcW w:w="2975" w:type="dxa"/>
+          </w:tcPr>
+          <w:p>
+            <w:pPr>
+              <w:pStyle w:val="Default"/>
+              <w:jc w:val="center"/>
+              <w:rPr>
+                <w:rFonts w:ascii="Times New Roman" w:hAnsi="Times New Roman"/>
+                <w:sz w:val="28"/>
+                <w:szCs w:val="28"/>
+              </w:rPr>
+            </w:pPr>
+            <w:r>
+              <w:rPr>
+                <w:rFonts w:ascii="Times New Roman" w:hAnsi="Times New Roman"/>
+                <w:sz w:val="28"/>
+                <w:szCs w:val="28"/>
+              </w:rPr>
+              <w:t>7.12</w:t>
+            </w:r>
+          </w:p>
+        </w:tc>
+      </w:tr>
+      <w:tr>
+        <w:trPr>
+          <w:jc w:val="center"/>
+        </w:trPr>
+        <w:tc>
+          <w:tcPr>
+            <w:tcW w:w="2961" w:type="dxa"/>
+          </w:tcPr>
+          <w:p>
+            <w:pPr>
+              <w:pStyle w:val="Default"/>
+              <w:jc w:val="center"/>
+              <w:rPr>
+                <w:rFonts w:ascii="Times New Roman" w:hAnsi="Times New Roman"/>
+                <w:sz w:val="28"/>
+                <w:szCs w:val="28"/>
+              </w:rPr>
+            </w:pPr>
+            <w:r>
+              <w:rPr>
+                <w:rFonts w:ascii="Times New Roman" w:hAnsi="Times New Roman"/>
+                <w:sz w:val="28"/>
+                <w:szCs w:val="28"/>
+              </w:rPr>
+              <w:t>0.4</w:t>
+            </w:r>
+          </w:p>
+        </w:tc>
+        <w:tc>
+          <w:tcPr>
+            <w:tcW w:w="2975" w:type="dxa"/>
+          </w:tcPr>
+          <w:p>
+            <w:pPr>
+              <w:pStyle w:val="Default"/>
+              <w:jc w:val="center"/>
+              <w:rPr>
+                <w:rFonts w:ascii="Times New Roman" w:hAnsi="Times New Roman"/>
+                <w:sz w:val="28"/>
+                <w:szCs w:val="28"/>
+              </w:rPr>
+            </w:pPr>
+            <w:r>
+              <w:rPr>
+                <w:rFonts w:ascii="Times New Roman" w:hAnsi="Times New Roman"/>
+                <w:sz w:val="28"/>
+                <w:szCs w:val="28"/>
+              </w:rPr>
+              <w:t>7.12</w:t>
+            </w:r>
+          </w:p>
+        </w:tc>
+      </w:tr>
+      <w:tr>
+        <w:trPr>
+          <w:jc w:val="center"/>
+        </w:trPr>
+        <w:tc>
+          <w:tcPr>
+            <w:tcW w:w="2961" w:type="dxa"/>
+          </w:tcPr>
+          <w:p>
+            <w:pPr>
+              <w:pStyle w:val="Default"/>
+              <w:jc w:val="center"/>
+              <w:rPr>
+                <w:rFonts w:ascii="Times New Roman" w:hAnsi="Times New Roman"/>
+                <w:sz w:val="28"/>
+                <w:szCs w:val="28"/>
+              </w:rPr>
+            </w:pPr>
+            <w:r>
+              <w:rPr>
+                <w:rFonts w:ascii="Times New Roman" w:hAnsi="Times New Roman"/>
+                <w:sz w:val="28"/>
+                <w:szCs w:val="28"/>
+              </w:rPr>
+              <w:t>0.5</w:t>
+            </w:r>
+          </w:p>
+        </w:tc>
+        <w:tc>
+          <w:tcPr>
+            <w:tcW w:w="2975" w:type="dxa"/>
+          </w:tcPr>
+          <w:p>
+            <w:pPr>
+              <w:pStyle w:val="Default"/>
+              <w:jc w:val="center"/>
+              <w:rPr>
+                <w:rFonts w:ascii="Times New Roman" w:hAnsi="Times New Roman"/>
+                <w:sz w:val="28"/>
+                <w:szCs w:val="28"/>
+              </w:rPr>
+            </w:pPr>
+            <w:r>
+              <w:rPr>
+                <w:rFonts w:ascii="Times New Roman" w:hAnsi="Times New Roman"/>
+                <w:sz w:val="28"/>
+                <w:szCs w:val="28"/>
+              </w:rPr>
+              <w:t>7.12</w:t>
+            </w:r>
+          </w:p>
+        </w:tc>
+      </w:tr>
+      <w:tr>
+        <w:trPr>
+          <w:jc w:val="center"/>
+        </w:trPr>
+        <w:tc>
+          <w:tcPr>
+            <w:tcW w:w="2961" w:type="dxa"/>
+          </w:tcPr>
+          <w:p>
+            <w:pPr>
+              <w:pStyle w:val="Default"/>
+              <w:jc w:val="center"/>
+              <w:rPr>
+                <w:rFonts w:ascii="Times New Roman" w:hAnsi="Times New Roman"/>
+                <w:sz w:val="28"/>
+                <w:szCs w:val="28"/>
+              </w:rPr>
+            </w:pPr>
+            <w:r>
+              <w:rPr>
+                <w:rFonts w:ascii="Times New Roman" w:hAnsi="Times New Roman"/>
+                <w:sz w:val="28"/>
+                <w:szCs w:val="28"/>
+              </w:rPr>
+              <w:t>0.6</w:t>
+            </w:r>
+          </w:p>
+        </w:tc>
+        <w:tc>
+          <w:tcPr>
+            <w:tcW w:w="2975" w:type="dxa"/>
+          </w:tcPr>
+          <w:p>
+            <w:pPr>
+              <w:pStyle w:val="Default"/>
+              <w:jc w:val="center"/>
+              <w:rPr>
+                <w:rFonts w:ascii="Times New Roman" w:hAnsi="Times New Roman"/>
+                <w:sz w:val="28"/>
+                <w:szCs w:val="28"/>
+              </w:rPr>
+            </w:pPr>
+            <w:r>
+              <w:rPr>
+                <w:rFonts w:ascii="Times New Roman" w:hAnsi="Times New Roman"/>
+                <w:sz w:val="28"/>
+                <w:szCs w:val="28"/>
+              </w:rPr>
+              <w:t>7.43</w:t>
+            </w:r>
+          </w:p>
+        </w:tc>
+      </w:tr>
+      <w:tr>
+        <w:trPr>
+          <w:jc w:val="center"/>
+        </w:trPr>
+        <w:tc>
+          <w:tcPr>
+            <w:tcW w:w="2961" w:type="dxa"/>
+          </w:tcPr>
+          <w:p>
+            <w:pPr>
+              <w:pStyle w:val="Default"/>
+              <w:jc w:val="center"/>
+              <w:rPr>
+                <w:rFonts w:ascii="Times New Roman" w:hAnsi="Times New Roman"/>
+                <w:sz w:val="28"/>
+                <w:szCs w:val="28"/>
+              </w:rPr>
+            </w:pPr>
+            <w:r>
+              <w:rPr>
+                <w:rFonts w:ascii="Times New Roman" w:hAnsi="Times New Roman"/>
+                <w:sz w:val="28"/>
+                <w:szCs w:val="28"/>
+              </w:rPr>
+              <w:t>0.7</w:t>
+            </w:r>
+          </w:p>
+        </w:tc>
+        <w:tc>
+          <w:tcPr>
+            <w:tcW w:w="2975" w:type="dxa"/>
+          </w:tcPr>
+          <w:p>
+            <w:pPr>
+              <w:pStyle w:val="Default"/>
+              <w:jc w:val="center"/>
+              <w:rPr>
+                <w:rFonts w:ascii="Times New Roman" w:hAnsi="Times New Roman"/>
+                <w:sz w:val="28"/>
+                <w:szCs w:val="28"/>
+              </w:rPr>
+            </w:pPr>
+            <w:r>
+              <w:rPr>
+                <w:rFonts w:ascii="Times New Roman" w:hAnsi="Times New Roman"/>
+                <w:sz w:val="28"/>
+                <w:szCs w:val="28"/>
+              </w:rPr>
+              <w:t>7.43</w:t>
+            </w:r>
+          </w:p>
+        </w:tc>
+      </w:tr>
+      <w:tr>
+        <w:trPr>
+          <w:jc w:val="center"/>
+        </w:trPr>
+        <w:tc>
+          <w:tcPr>
+            <w:tcW w:w="2961" w:type="dxa"/>
+          </w:tcPr>
+          <w:p>
+            <w:pPr>
+              <w:pStyle w:val="Default"/>
+              <w:jc w:val="center"/>
+              <w:rPr>
+                <w:rFonts w:ascii="Times New Roman" w:hAnsi="Times New Roman"/>
+                <w:sz w:val="28"/>
+                <w:szCs w:val="28"/>
+              </w:rPr>
+            </w:pPr>
+            <w:r>
+              <w:rPr>
+                <w:rFonts w:ascii="Times New Roman" w:hAnsi="Times New Roman"/>
+                <w:sz w:val="28"/>
+                <w:szCs w:val="28"/>
+              </w:rPr>
+              <w:t>0.8</w:t>
+            </w:r>
+          </w:p>
+        </w:tc>
+        <w:tc>
+          <w:tcPr>
+            <w:tcW w:w="2975" w:type="dxa"/>
+          </w:tcPr>
+          <w:p>
+            <w:pPr>
+              <w:pStyle w:val="Default"/>
+              <w:jc w:val="center"/>
+              <w:rPr>
+                <w:rFonts w:ascii="Times New Roman" w:hAnsi="Times New Roman"/>
+                <w:sz w:val="28"/>
+                <w:szCs w:val="28"/>
+              </w:rPr>
+            </w:pPr>
+            <w:r>
+              <w:rPr>
+                <w:rFonts w:ascii="Times New Roman" w:hAnsi="Times New Roman"/>
+                <w:sz w:val="28"/>
+                <w:szCs w:val="28"/>
+              </w:rPr>
+              <w:t>7.25</w:t>
+            </w:r>
+          </w:p>
+        </w:tc>
+      </w:tr>
+      <w:tr>
+        <w:trPr>
+          <w:jc w:val="center"/>
+        </w:trPr>
+        <w:tc>
+          <w:tcPr>
+            <w:tcW w:w="2961" w:type="dxa"/>
+          </w:tcPr>
+          <w:p>
+            <w:pPr>
+              <w:pStyle w:val="Default"/>
+              <w:jc w:val="center"/>
+              <w:rPr>
+                <w:rFonts w:ascii="Times New Roman" w:hAnsi="Times New Roman"/>
+                <w:sz w:val="28"/>
+                <w:szCs w:val="28"/>
+              </w:rPr>
+            </w:pPr>
+            <w:r>
+              <w:rPr>
+                <w:rFonts w:ascii="Times New Roman" w:hAnsi="Times New Roman"/>
+                <w:sz w:val="28"/>
+                <w:szCs w:val="28"/>
+              </w:rPr>
+              <w:t>0.9</w:t>
+            </w:r>
+          </w:p>
+        </w:tc>
+        <w:tc>
+          <w:tcPr>
+            <w:tcW w:w="2975" w:type="dxa"/>
+          </w:tcPr>
+          <w:p>
+            <w:pPr>
+              <w:pStyle w:val="Default"/>
+              <w:jc w:val="center"/>
+              <w:rPr>
+                <w:rFonts w:ascii="Times New Roman" w:hAnsi="Times New Roman"/>
+                <w:sz w:val="28"/>
+                <w:szCs w:val="28"/>
+              </w:rPr>
+            </w:pPr>
+            <w:r>
+              <w:rPr>
+                <w:rFonts w:ascii="Times New Roman" w:hAnsi="Times New Roman"/>
+                <w:sz w:val="28"/>
+                <w:szCs w:val="28"/>
+              </w:rPr>
+              <w:t>7.25</w:t>
+            </w:r>
+          </w:p>
+        </w:tc>
+      </w:tr>
+      <w:tr>
+        <w:trPr>
+          <w:jc w:val="center"/>
+        </w:trPr>
+        <w:tc>
+          <w:tcPr>
+            <w:tcW w:w="2961" w:type="dxa"/>
+          </w:tcPr>
+          <w:p>
+            <w:pPr>
+              <w:pStyle w:val="Default"/>
+              <w:jc w:val="center"/>
+              <w:rPr>
+                <w:rFonts w:ascii="Times New Roman" w:hAnsi="Times New Roman"/>
+                <w:sz w:val="28"/>
+                <w:szCs w:val="28"/>
+              </w:rPr>
+            </w:pPr>
+            <w:r>
+              <w:rPr>
+                <w:rFonts w:ascii="Times New Roman" w:hAnsi="Times New Roman"/>
+                <w:sz w:val="28"/>
+                <w:szCs w:val="28"/>
+              </w:rPr>
+              <w:t>1.0</w:t>
+            </w:r>
+          </w:p>
+        </w:tc>
+        <w:tc>
+          <w:tcPr>
+            <w:tcW w:w="2975" w:type="dxa"/>
+          </w:tcPr>
+          <w:p>
+            <w:pPr>
+              <w:pStyle w:val="Default"/>
+              <w:jc w:val="center"/>
+              <w:rPr>
+                <w:rFonts w:ascii="Times New Roman" w:hAnsi="Times New Roman"/>
+                <w:sz w:val="28"/>
+                <w:szCs w:val="28"/>
+              </w:rPr>
+            </w:pPr>
+            <w:r>
+              <w:rPr>
+                <w:rFonts w:ascii="Times New Roman" w:hAnsi="Times New Roman"/>
+                <w:sz w:val="28"/>
+                <w:szCs w:val="28"/>
+              </w:rPr>
+              <w:t>6.44</w:t>
+            </w:r>
+          </w:p>
+        </w:tc>
+      </w:tr>
+    </w:tbl>
+    <w:p>
+      <w:pPr>
+        <w:pStyle w:val="Default"/>
+        <w:rPr>
+          <w:rFonts w:ascii="Times New Roman" w:hAnsi="Times New Roman"/>
+          <w:sz w:val="28"/>
+          <w:szCs w:val="28"/>
+        </w:rPr>
+      </w:pPr>
     </w:p>
     <w:p>
       <w:pPr>
@@ -1672,7 +2989,84 @@
           <w:sz w:val="28"/>
           <w:szCs w:val="28"/>
         </w:rPr>
-        <w:lastRenderedPageBreak/>
+        <w:t>For RR, when Q=max</w:t>
+      </w:r>
+      <w:r>
+        <w:rPr>
+          <w:rFonts w:ascii="Times New Roman" w:hAnsi="Times New Roman"/>
+          <w:sz w:val="28"/>
+          <w:szCs w:val="28"/>
+        </w:rPr>
+        <w:t>imum of burst time</w:t>
+      </w:r>
+      <w:r>
+        <w:rPr>
+          <w:rFonts w:ascii="Times New Roman" w:hAnsi="Times New Roman"/>
+          <w:sz w:val="28"/>
+          <w:szCs w:val="28"/>
+        </w:rPr>
+        <w:t>(e.g. 10 for given input)</w:t>
+      </w:r>
+      <w:r>
+        <w:rPr>
+          <w:rFonts w:ascii="Times New Roman" w:hAnsi="Times New Roman"/>
+          <w:sz w:val="28"/>
+          <w:szCs w:val="28"/>
+        </w:rPr>
+        <w:t>, it is same with FCFS</w:t>
+      </w:r>
+      <w:r>
+        <w:rPr>
+          <w:rFonts w:ascii="Times New Roman" w:hAnsi="Times New Roman"/>
+          <w:sz w:val="28"/>
+          <w:szCs w:val="28"/>
+        </w:rPr>
+        <w:t xml:space="preserve"> and get </w:t>
+      </w:r>
+      <w:r>
+        <w:rPr>
+          <w:rFonts w:ascii="Times New Roman" w:hAnsi="Times New Roman"/>
+          <w:sz w:val="28"/>
+          <w:szCs w:val="28"/>
+        </w:rPr>
+        <w:t>minimal</w:t>
+      </w:r>
+      <w:r>
+        <w:rPr>
+          <w:rFonts w:ascii="Times New Roman" w:hAnsi="Times New Roman"/>
+          <w:sz w:val="28"/>
+          <w:szCs w:val="28"/>
+        </w:rPr>
+        <w:t xml:space="preserve"> waiting time</w:t>
+      </w:r>
+      <w:r>
+        <w:rPr>
+          <w:rFonts w:ascii="Times New Roman" w:hAnsi="Times New Roman"/>
+          <w:sz w:val="28"/>
+          <w:szCs w:val="28"/>
+        </w:rPr>
+        <w:t>.</w:t>
+      </w:r>
+    </w:p>
+    <w:p>
+      <w:pPr>
+        <w:pStyle w:val="Default"/>
+        <w:numPr>
+          <w:ilvl w:val="0"/>
+          <w:numId w:val="21"/>
+        </w:numPr>
+        <w:rPr>
+          <w:rFonts w:ascii="Times New Roman" w:hAnsi="Times New Roman"/>
+          <w:sz w:val="28"/>
+          <w:szCs w:val="28"/>
+        </w:rPr>
+      </w:pPr>
+      <w:r>
+        <w:rPr>
+          <w:rFonts w:ascii="Times New Roman" w:hAnsi="Times New Roman"/>
+          <w:sz w:val="28"/>
+          <w:szCs w:val="28"/>
+        </w:rPr>
         <w:t xml:space="preserve">For SJF, when </w:t>
       </w:r>
       <w:r>
@@ -1696,7 +3090,35 @@
           <w:sz w:val="28"/>
           <w:szCs w:val="28"/>
         </w:rPr>
-        <w:t>=0.5, the initial predicted time for all process are same, so it is same with FCFS.</w:t>
+        <w:t>=0.5, the initial predicted time for all process are same, so it is same with FCFS</w:t>
+      </w:r>
+      <w:r>
+        <w:rPr>
+          <w:sz w:val="28"/>
+          <w:szCs w:val="28"/>
+        </w:rPr>
+        <w:t xml:space="preserve"> and get </w:t>
+      </w:r>
+      <w:r>
+        <w:rPr>
+          <w:sz w:val="28"/>
+          <w:szCs w:val="28"/>
+        </w:rPr>
+        <w:t>minimal</w:t>
+      </w:r>
+      <w:r>
+        <w:rPr>
+          <w:sz w:val="28"/>
+          <w:szCs w:val="28"/>
+        </w:rPr>
+        <w:t xml:space="preserve"> waiting time</w:t>
+      </w:r>
+      <w:r>
+        <w:rPr>
+          <w:sz w:val="28"/>
+          <w:szCs w:val="28"/>
+        </w:rPr>
+        <w:t>.</w:t>
       </w:r>
     </w:p>
     <w:p>
@@ -1707,11 +3129,126 @@
           <w:rFonts w:ascii="Times New Roman" w:hAnsi="Times New Roman"/>
         </w:rPr>
       </w:pPr>
-      <w:r>
-        <w:rPr>
-          <w:rFonts w:ascii="Times New Roman" w:hAnsi="Times New Roman"/>
-        </w:rPr>
-        <w:t xml:space="preserve">Table 3. </w:t>
+    </w:p>
+    <w:p>
+      <w:pPr>
+        <w:pStyle w:val="Default"/>
+        <w:jc w:val="center"/>
+        <w:rPr>
+          <w:rFonts w:ascii="Times New Roman" w:hAnsi="Times New Roman"/>
+        </w:rPr>
+      </w:pPr>
+    </w:p>
+    <w:p>
+      <w:pPr>
+        <w:pStyle w:val="Default"/>
+        <w:jc w:val="center"/>
+        <w:rPr>
+          <w:rFonts w:ascii="Times New Roman" w:hAnsi="Times New Roman"/>
+        </w:rPr>
+      </w:pPr>
+    </w:p>
+    <w:p>
+      <w:pPr>
+        <w:pStyle w:val="Default"/>
+        <w:jc w:val="center"/>
+        <w:rPr>
+          <w:rFonts w:ascii="Times New Roman" w:hAnsi="Times New Roman"/>
+        </w:rPr>
+      </w:pPr>
+    </w:p>
+    <w:p>
+      <w:pPr>
+        <w:pStyle w:val="Default"/>
+        <w:jc w:val="center"/>
+        <w:rPr>
+          <w:rFonts w:ascii="Times New Roman" w:hAnsi="Times New Roman"/>
+        </w:rPr>
+      </w:pPr>
+    </w:p>
+    <w:p>
+      <w:pPr>
+        <w:pStyle w:val="Default"/>
+        <w:jc w:val="center"/>
+        <w:rPr>
+          <w:rFonts w:ascii="Times New Roman" w:hAnsi="Times New Roman"/>
+        </w:rPr>
+      </w:pPr>
+    </w:p>
+    <w:p>
+      <w:pPr>
+        <w:pStyle w:val="Default"/>
+        <w:jc w:val="center"/>
+        <w:rPr>
+          <w:rFonts w:ascii="Times New Roman" w:hAnsi="Times New Roman"/>
+        </w:rPr>
+      </w:pPr>
+    </w:p>
+    <w:p>
+      <w:pPr>
+        <w:pStyle w:val="Default"/>
+        <w:jc w:val="center"/>
+        <w:rPr>
+          <w:rFonts w:ascii="Times New Roman" w:hAnsi="Times New Roman"/>
+        </w:rPr>
+      </w:pPr>
+    </w:p>
+    <w:p>
+      <w:pPr>
+        <w:pStyle w:val="Default"/>
+        <w:jc w:val="center"/>
+        <w:rPr>
+          <w:rFonts w:ascii="Times New Roman" w:hAnsi="Times New Roman"/>
+        </w:rPr>
+      </w:pPr>
+    </w:p>
+    <w:p>
+      <w:pPr>
+        <w:pStyle w:val="Default"/>
+        <w:jc w:val="center"/>
+        <w:rPr>
+          <w:rFonts w:ascii="Times New Roman" w:hAnsi="Times New Roman"/>
+        </w:rPr>
+      </w:pPr>
+    </w:p>
+    <w:p>
+      <w:pPr>
+        <w:pStyle w:val="Default"/>
+        <w:jc w:val="center"/>
+        <w:rPr>
+          <w:rFonts w:ascii="Times New Roman" w:hAnsi="Times New Roman"/>
+        </w:rPr>
+      </w:pPr>
+    </w:p>
+    <w:p>
+      <w:pPr>
+        <w:pStyle w:val="Default"/>
+        <w:jc w:val="center"/>
+        <w:rPr>
+          <w:rFonts w:ascii="Times New Roman" w:hAnsi="Times New Roman"/>
+        </w:rPr>
+      </w:pPr>
+    </w:p>
+    <w:p>
+      <w:pPr>
+        <w:pStyle w:val="Default"/>
+        <w:jc w:val="center"/>
+        <w:rPr>
+          <w:rFonts w:ascii="Times New Roman" w:hAnsi="Times New Roman"/>
+        </w:rPr>
+      </w:pPr>
+      <w:r>
+        <w:rPr>
+          <w:rFonts w:ascii="Times New Roman" w:hAnsi="Times New Roman"/>
+        </w:rPr>
+        <w:lastRenderedPageBreak/>
+        <w:t>Table 5</w:t>
+      </w:r>
+      <w:r>
+        <w:rPr>
+          <w:rFonts w:ascii="Times New Roman" w:hAnsi="Times New Roman"/>
+        </w:rPr>
+        <w:t xml:space="preserve">. </w:t>
       </w:r>
       <w:r>
         <w:rPr>
@@ -1914,7 +3451,7 @@
             <w:r>
               <w:rPr>
                 <w:noProof/>
-                <w:lang w:eastAsia="zh-CN" w:bidi="ar-SA"/>
+                <w:lang w:val="en-GB" w:eastAsia="zh-CN" w:bidi="ar-SA"/>
               </w:rPr>
               <w:drawing>
                 <wp:inline distT="0" distB="0" distL="0" distR="0" wp14:anchorId="44B1D0B1" wp14:editId="749FFB9A">
@@ -1971,7 +3508,7 @@
             <w:r>
               <w:rPr>
                 <w:noProof/>
-                <w:lang w:eastAsia="zh-CN" w:bidi="ar-SA"/>
+                <w:lang w:val="en-GB" w:eastAsia="zh-CN" w:bidi="ar-SA"/>
               </w:rPr>
               <w:drawing>
                 <wp:inline distT="0" distB="0" distL="0" distR="0" wp14:anchorId="5C882B11" wp14:editId="6EE904CA">
@@ -2075,6 +3612,14 @@
     <w:p>
       <w:pPr>
         <w:pStyle w:val="Default"/>
+        <w:rPr>
+          <w:rFonts w:ascii="Times New Roman" w:hAnsi="Times New Roman"/>
+        </w:rPr>
+      </w:pPr>
+    </w:p>
+    <w:p>
+      <w:pPr>
+        <w:pStyle w:val="Default"/>
         <w:ind w:left="360"/>
         <w:rPr>
           <w:rFonts w:ascii="Times New Roman" w:hAnsi="Times New Roman"/>
@@ -2116,7 +3661,13 @@
         <w:rPr>
           <w:rFonts w:ascii="Times New Roman" w:hAnsi="Times New Roman"/>
         </w:rPr>
-        <w:t>Table 4. Input of different processes.</w:t>
+        <w:t>Table 6</w:t>
+      </w:r>
+      <w:r>
+        <w:rPr>
+          <w:rFonts w:ascii="Times New Roman" w:hAnsi="Times New Roman"/>
+        </w:rPr>
+        <w:t>. Input of different processes.</w:t>
       </w:r>
     </w:p>
     <w:tbl>
@@ -2216,7 +3767,7 @@
             <w:r>
               <w:rPr>
                 <w:noProof/>
-                <w:lang w:eastAsia="zh-CN" w:bidi="ar-SA"/>
+                <w:lang w:val="en-GB" w:eastAsia="zh-CN" w:bidi="ar-SA"/>
               </w:rPr>
               <w:drawing>
                 <wp:inline distT="0" distB="0" distL="0" distR="0" wp14:anchorId="4EF7D977" wp14:editId="155E990D">
@@ -2271,7 +3822,7 @@
             <w:r>
               <w:rPr>
                 <w:noProof/>
-                <w:lang w:eastAsia="zh-CN" w:bidi="ar-SA"/>
+                <w:lang w:val="en-GB" w:eastAsia="zh-CN" w:bidi="ar-SA"/>
               </w:rPr>
               <w:drawing>
                 <wp:inline distT="0" distB="0" distL="0" distR="0" wp14:anchorId="69863000" wp14:editId="5BEC67CF">
@@ -2384,7 +3935,13 @@
         <w:rPr>
           <w:rFonts w:ascii="Times New Roman" w:hAnsi="Times New Roman"/>
         </w:rPr>
-        <w:t>Table 5. Output of RR, SRTF, SJF using input2.txt</w:t>
+        <w:t>Table 7</w:t>
+      </w:r>
+      <w:r>
+        <w:rPr>
+          <w:rFonts w:ascii="Times New Roman" w:hAnsi="Times New Roman"/>
+        </w:rPr>
+        <w:t>. Output of RR, SRTF, SJF using input2.txt</w:t>
       </w:r>
     </w:p>
     <w:tbl>
@@ -2675,7 +4232,7 @@
             <w:r>
               <w:rPr>
                 <w:noProof/>
-                <w:lang w:eastAsia="zh-CN" w:bidi="ar-SA"/>
+                <w:lang w:val="en-GB" w:eastAsia="zh-CN" w:bidi="ar-SA"/>
               </w:rPr>
               <w:drawing>
                 <wp:inline distT="0" distB="0" distL="0" distR="0" wp14:anchorId="260FDEBE" wp14:editId="49E0D74B">
@@ -2732,7 +4289,7 @@
             <w:r>
               <w:rPr>
                 <w:noProof/>
-                <w:lang w:eastAsia="zh-CN" w:bidi="ar-SA"/>
+                <w:lang w:val="en-GB" w:eastAsia="zh-CN" w:bidi="ar-SA"/>
               </w:rPr>
               <w:drawing>
                 <wp:inline distT="0" distB="0" distL="0" distR="0" wp14:anchorId="5A7EC0E8" wp14:editId="4BBB7426">
@@ -2789,7 +4346,7 @@
             <w:r>
               <w:rPr>
                 <w:noProof/>
-                <w:lang w:eastAsia="zh-CN" w:bidi="ar-SA"/>
+                <w:lang w:val="en-GB" w:eastAsia="zh-CN" w:bidi="ar-SA"/>
               </w:rPr>
               <w:drawing>
                 <wp:inline distT="0" distB="0" distL="0" distR="0" wp14:anchorId="269BD1B8" wp14:editId="42C94BF9">
@@ -2846,7 +4403,7 @@
             <w:r>
               <w:rPr>
                 <w:noProof/>
-                <w:lang w:eastAsia="zh-CN" w:bidi="ar-SA"/>
+                <w:lang w:val="en-GB" w:eastAsia="zh-CN" w:bidi="ar-SA"/>
               </w:rPr>
               <w:drawing>
                 <wp:inline distT="0" distB="0" distL="0" distR="0" wp14:anchorId="76F32386" wp14:editId="68A6C4C3">
@@ -2903,7 +4460,7 @@
             <w:r>
               <w:rPr>
                 <w:noProof/>
-                <w:lang w:eastAsia="zh-CN" w:bidi="ar-SA"/>
+                <w:lang w:val="en-GB" w:eastAsia="zh-CN" w:bidi="ar-SA"/>
               </w:rPr>
               <w:drawing>
                 <wp:inline distT="0" distB="0" distL="0" distR="0" wp14:anchorId="49B9385E" wp14:editId="61B440CB">
@@ -3131,6 +4688,7 @@
           <w:sz w:val="28"/>
           <w:szCs w:val="28"/>
         </w:rPr>
+        <w:lastRenderedPageBreak/>
         <w:t xml:space="preserve">For </w:t>
       </w:r>
       <w:r>
@@ -3164,7 +4722,7 @@
         <w:rPr>
           <w:rFonts w:ascii="Times New Roman" w:hAnsi="Times New Roman"/>
         </w:rPr>
-        <w:t>Table 6</w:t>
+        <w:t>Table 8</w:t>
       </w:r>
       <w:r>
         <w:rPr>
@@ -3473,7 +5031,7 @@
             <w:r>
               <w:rPr>
                 <w:noProof/>
-                <w:lang w:eastAsia="zh-CN" w:bidi="ar-SA"/>
+                <w:lang w:val="en-GB" w:eastAsia="zh-CN" w:bidi="ar-SA"/>
               </w:rPr>
               <w:drawing>
                 <wp:inline distT="0" distB="0" distL="0" distR="0" wp14:anchorId="0D029EF6" wp14:editId="3898F618">
@@ -3545,7 +5103,7 @@
             <w:r>
               <w:rPr>
                 <w:noProof/>
-                <w:lang w:eastAsia="zh-CN" w:bidi="ar-SA"/>
+                <w:lang w:val="en-GB" w:eastAsia="zh-CN" w:bidi="ar-SA"/>
               </w:rPr>
               <w:drawing>
                 <wp:inline distT="0" distB="0" distL="0" distR="0" wp14:anchorId="12111F65" wp14:editId="35EE175F">
@@ -3602,7 +5160,7 @@
             <w:r>
               <w:rPr>
                 <w:noProof/>
-                <w:lang w:eastAsia="zh-CN" w:bidi="ar-SA"/>
+                <w:lang w:val="en-GB" w:eastAsia="zh-CN" w:bidi="ar-SA"/>
               </w:rPr>
               <w:drawing>
                 <wp:inline distT="0" distB="0" distL="0" distR="0" wp14:anchorId="374BFAFA" wp14:editId="78E810C0">
@@ -3659,7 +5217,7 @@
             <w:r>
               <w:rPr>
                 <w:noProof/>
-                <w:lang w:eastAsia="zh-CN" w:bidi="ar-SA"/>
+                <w:lang w:val="en-GB" w:eastAsia="zh-CN" w:bidi="ar-SA"/>
               </w:rPr>
               <w:drawing>
                 <wp:inline distT="0" distB="0" distL="0" distR="0" wp14:anchorId="68DF9B70" wp14:editId="655AF592">
@@ -3715,7 +5273,7 @@
             <w:r>
               <w:rPr>
                 <w:noProof/>
-                <w:lang w:eastAsia="zh-CN" w:bidi="ar-SA"/>
+                <w:lang w:val="en-GB" w:eastAsia="zh-CN" w:bidi="ar-SA"/>
               </w:rPr>
               <w:drawing>
                 <wp:inline distT="0" distB="0" distL="0" distR="0" wp14:anchorId="468D9D32" wp14:editId="41D45670">
@@ -3789,7 +5347,7 @@
             <w:r>
               <w:rPr>
                 <w:noProof/>
-                <w:lang w:eastAsia="zh-CN" w:bidi="ar-SA"/>
+                <w:lang w:val="en-GB" w:eastAsia="zh-CN" w:bidi="ar-SA"/>
               </w:rPr>
               <w:drawing>
                 <wp:inline distT="0" distB="0" distL="0" distR="0" wp14:anchorId="198BEE0A" wp14:editId="2837C1B0">
@@ -3846,7 +5404,7 @@
             <w:r>
               <w:rPr>
                 <w:noProof/>
-                <w:lang w:eastAsia="zh-CN" w:bidi="ar-SA"/>
+                <w:lang w:val="en-GB" w:eastAsia="zh-CN" w:bidi="ar-SA"/>
               </w:rPr>
               <w:drawing>
                 <wp:inline distT="0" distB="0" distL="0" distR="0" wp14:anchorId="109698B9" wp14:editId="7C6DB025">
@@ -4072,14 +5630,7 @@
           <w:sz w:val="28"/>
           <w:szCs w:val="28"/>
         </w:rPr>
-        <w:t xml:space="preserve"> =1</w:t>
-      </w:r>
-      <w:r>
-        <w:rPr>
-          <w:sz w:val="28"/>
-          <w:szCs w:val="28"/>
-        </w:rPr>
-        <w:t xml:space="preserve"> for SJF, they ae same as the FCFS. However, the performance of FCFS is worse than SRTF, so SRTF will be the optimal schedule.</w:t>
+        <w:t xml:space="preserve"> =1 for SJF, they ae same as the FCFS. However, the performance of FCFS is worse than SRTF, so SRTF will be the optimal schedule.</w:t>
       </w:r>
     </w:p>
     <w:p>
@@ -4176,16 +5727,14 @@
         </w:rPr>
         <w:t xml:space="preserve">When process can be readily categorized, then can create multiple separate queues, each </w:t>
       </w:r>
-      <w:proofErr w:type="spellStart"/>
-      <w:r>
-        <w:rPr>
-          <w:rFonts w:ascii="Times New Roman" w:hAnsi="Times New Roman"/>
-          <w:sz w:val="28"/>
-          <w:szCs w:val="28"/>
-        </w:rPr>
-        <w:t>mplementing</w:t>
-      </w:r>
-      <w:proofErr w:type="spellEnd"/>
+      <w:r>
+        <w:rPr>
+          <w:rFonts w:ascii="Times New Roman" w:hAnsi="Times New Roman"/>
+          <w:sz w:val="28"/>
+          <w:szCs w:val="28"/>
+        </w:rPr>
+        <w:t>implementing</w:t>
+      </w:r>
       <w:r>
         <w:rPr>
           <w:rFonts w:ascii="Times New Roman" w:hAnsi="Times New Roman"/>
@@ -4255,7 +5804,7 @@
       <w:r>
         <w:rPr>
           <w:noProof/>
-          <w:lang w:eastAsia="zh-CN" w:bidi="ar-SA"/>
+          <w:lang w:val="en-GB" w:eastAsia="zh-CN" w:bidi="ar-SA"/>
         </w:rPr>
         <w:lastRenderedPageBreak/>
         <w:drawing>
@@ -4416,7 +5965,7 @@
       <w:r>
         <w:rPr>
           <w:noProof/>
-          <w:lang w:eastAsia="zh-CN" w:bidi="ar-SA"/>
+          <w:lang w:val="en-GB" w:eastAsia="zh-CN" w:bidi="ar-SA"/>
         </w:rPr>
         <w:drawing>
           <wp:inline distT="0" distB="0" distL="0" distR="0" wp14:anchorId="57DF9367" wp14:editId="3726BC19">
@@ -4594,23 +6143,7 @@
           <w:sz w:val="28"/>
           <w:szCs w:val="28"/>
         </w:rPr>
-        <w:t xml:space="preserve">The spin lock will not </w:t>
-      </w:r>
-      <w:proofErr w:type="spellStart"/>
-      <w:r>
-        <w:rPr>
-          <w:sz w:val="28"/>
-          <w:szCs w:val="28"/>
-        </w:rPr>
-        <w:t>used</w:t>
-      </w:r>
-      <w:proofErr w:type="spellEnd"/>
-      <w:r>
-        <w:rPr>
-          <w:sz w:val="28"/>
-          <w:szCs w:val="28"/>
-        </w:rPr>
-        <w:t xml:space="preserve"> within interrupt handler.</w:t>
+        <w:t>The spin lock will not used within interrupt handler.</w:t>
       </w:r>
     </w:p>
     <w:p>
@@ -4656,7 +6189,7 @@
           <w:noProof/>
           <w:sz w:val="32"/>
           <w:szCs w:val="32"/>
-          <w:lang w:eastAsia="zh-CN" w:bidi="ar-SA"/>
+          <w:lang w:val="en-GB" w:eastAsia="zh-CN" w:bidi="ar-SA"/>
         </w:rPr>
         <w:drawing>
           <wp:inline distT="0" distB="0" distL="0" distR="0" wp14:anchorId="0FE15359" wp14:editId="524747BC">
@@ -4775,8 +6308,8 @@
 </file>
 
 <file path=word/numbering.xml><?xml version="1.0" encoding="utf-8"?>
-<w:numbering xmlns:wpc="http://schemas.microsoft.com/office/word/2010/wordprocessingCanvas" xmlns:cx="http://schemas.microsoft.com/office/drawing/2014/chartex" xmlns:cx1="http://schemas.microsoft.com/office/drawing/2015/9/8/chartex" xmlns:mc="http://schemas.openxmlformats.org/markup-compatibility/2006" xmlns:o="urn:schemas-microsoft-com:office:office" xmlns:r="http://schemas.openxmlformats.org/officeDocument/2006/relationships" xmlns:m="http://schemas.openxmlformats.org/officeDocument/2006/math" xmlns:v="urn:schemas-microsoft-com:vml" xmlns:wp14="http://schemas.microsoft.com/office/word/2010/wordprocessingDrawing" xmlns:wp="http://schemas.openxmlformats.org/drawingml/2006/wordprocessingDrawing" xmlns:w10="urn:schemas-microsoft-com:office:word" xmlns:w="http://schemas.openxmlformats.org/wordprocessingml/2006/main" xmlns:w14="http://schemas.microsoft.com/office/word/2010/wordml" xmlns:w15="http://schemas.microsoft.com/office/word/2012/wordml" xmlns:w16se="http://schemas.microsoft.com/office/word/2015/wordml/symex" xmlns:wpg="http://schemas.microsoft.com/office/word/2010/wordprocessingGroup" xmlns:wpi="http://schemas.microsoft.com/office/word/2010/wordprocessingInk" xmlns:wne="http://schemas.microsoft.com/office/word/2006/wordml" xmlns:wps="http://schemas.microsoft.com/office/word/2010/wordprocessingShape" mc:Ignorable="w14 w15 w16se wp14">
-  <w:abstractNum w:abstractNumId="0" w15:restartNumberingAfterBreak="0">
+<w:numbering xmlns:wpc="http://schemas.microsoft.com/office/word/2010/wordprocessingCanvas" xmlns:mo="http://schemas.microsoft.com/office/mac/office/2008/main" xmlns:mc="http://schemas.openxmlformats.org/markup-compatibility/2006" xmlns:mv="urn:schemas-microsoft-com:mac:vml" xmlns:o="urn:schemas-microsoft-com:office:office" xmlns:r="http://schemas.openxmlformats.org/officeDocument/2006/relationships" xmlns:m="http://schemas.openxmlformats.org/officeDocument/2006/math" xmlns:v="urn:schemas-microsoft-com:vml" xmlns:wp14="http://schemas.microsoft.com/office/word/2010/wordprocessingDrawing" xmlns:wp="http://schemas.openxmlformats.org/drawingml/2006/wordprocessingDrawing" xmlns:w10="urn:schemas-microsoft-com:office:word" xmlns:w="http://schemas.openxmlformats.org/wordprocessingml/2006/main" xmlns:w14="http://schemas.microsoft.com/office/word/2010/wordml" xmlns:w15="http://schemas.microsoft.com/office/word/2012/wordml" xmlns:wpg="http://schemas.microsoft.com/office/word/2010/wordprocessingGroup" xmlns:wpi="http://schemas.microsoft.com/office/word/2010/wordprocessingInk" xmlns:wne="http://schemas.microsoft.com/office/word/2006/wordml" xmlns:wps="http://schemas.microsoft.com/office/word/2010/wordprocessingShape" mc:Ignorable="w14 w15 wp14">
+  <w:abstractNum w:abstractNumId="0">
     <w:nsid w:val="06157722"/>
     <w:multiLevelType w:val="hybridMultilevel"/>
     <w:tmpl w:val="398E6F46"/>
@@ -4865,7 +6398,7 @@
       </w:pPr>
     </w:lvl>
   </w:abstractNum>
-  <w:abstractNum w:abstractNumId="1" w15:restartNumberingAfterBreak="0">
+  <w:abstractNum w:abstractNumId="1">
     <w:nsid w:val="16795BE1"/>
     <w:multiLevelType w:val="hybridMultilevel"/>
     <w:tmpl w:val="4184EA54"/>
@@ -4954,7 +6487,7 @@
       </w:pPr>
     </w:lvl>
   </w:abstractNum>
-  <w:abstractNum w:abstractNumId="2" w15:restartNumberingAfterBreak="0">
+  <w:abstractNum w:abstractNumId="2">
     <w:nsid w:val="16C70464"/>
     <w:multiLevelType w:val="hybridMultilevel"/>
     <w:tmpl w:val="BE6833A2"/>
@@ -5043,7 +6576,7 @@
       </w:pPr>
     </w:lvl>
   </w:abstractNum>
-  <w:abstractNum w:abstractNumId="3" w15:restartNumberingAfterBreak="0">
+  <w:abstractNum w:abstractNumId="3">
     <w:nsid w:val="1EC650E0"/>
     <w:multiLevelType w:val="hybridMultilevel"/>
     <w:tmpl w:val="5106DCD8"/>
@@ -5132,7 +6665,7 @@
       </w:pPr>
     </w:lvl>
   </w:abstractNum>
-  <w:abstractNum w:abstractNumId="4" w15:restartNumberingAfterBreak="0">
+  <w:abstractNum w:abstractNumId="4">
     <w:nsid w:val="250A2033"/>
     <w:multiLevelType w:val="hybridMultilevel"/>
     <w:tmpl w:val="4CA8475E"/>
@@ -5221,7 +6754,7 @@
       </w:pPr>
     </w:lvl>
   </w:abstractNum>
-  <w:abstractNum w:abstractNumId="5" w15:restartNumberingAfterBreak="0">
+  <w:abstractNum w:abstractNumId="5">
     <w:nsid w:val="2B9C3474"/>
     <w:multiLevelType w:val="hybridMultilevel"/>
     <w:tmpl w:val="9068653E"/>
@@ -5310,7 +6843,7 @@
       </w:pPr>
     </w:lvl>
   </w:abstractNum>
-  <w:abstractNum w:abstractNumId="6" w15:restartNumberingAfterBreak="0">
+  <w:abstractNum w:abstractNumId="6">
     <w:nsid w:val="39720615"/>
     <w:multiLevelType w:val="hybridMultilevel"/>
     <w:tmpl w:val="B2CA84AE"/>
@@ -5400,7 +6933,7 @@
       </w:pPr>
     </w:lvl>
   </w:abstractNum>
-  <w:abstractNum w:abstractNumId="7" w15:restartNumberingAfterBreak="0">
+  <w:abstractNum w:abstractNumId="7">
     <w:nsid w:val="3D3B48DD"/>
     <w:multiLevelType w:val="hybridMultilevel"/>
     <w:tmpl w:val="AA2E3C0E"/>
@@ -5490,7 +7023,7 @@
       </w:pPr>
     </w:lvl>
   </w:abstractNum>
-  <w:abstractNum w:abstractNumId="8" w15:restartNumberingAfterBreak="0">
+  <w:abstractNum w:abstractNumId="8">
     <w:nsid w:val="3FB125C7"/>
     <w:multiLevelType w:val="hybridMultilevel"/>
     <w:tmpl w:val="EC9CCB0C"/>
@@ -5603,7 +7136,7 @@
       </w:rPr>
     </w:lvl>
   </w:abstractNum>
-  <w:abstractNum w:abstractNumId="9" w15:restartNumberingAfterBreak="0">
+  <w:abstractNum w:abstractNumId="9">
     <w:nsid w:val="4B9144A5"/>
     <w:multiLevelType w:val="hybridMultilevel"/>
     <w:tmpl w:val="23A6DF98"/>
@@ -5692,7 +7225,7 @@
       </w:pPr>
     </w:lvl>
   </w:abstractNum>
-  <w:abstractNum w:abstractNumId="10" w15:restartNumberingAfterBreak="0">
+  <w:abstractNum w:abstractNumId="10">
     <w:nsid w:val="4D700A6C"/>
     <w:multiLevelType w:val="hybridMultilevel"/>
     <w:tmpl w:val="687AA6BA"/>
@@ -5781,7 +7314,7 @@
       </w:pPr>
     </w:lvl>
   </w:abstractNum>
-  <w:abstractNum w:abstractNumId="11" w15:restartNumberingAfterBreak="0">
+  <w:abstractNum w:abstractNumId="11">
     <w:nsid w:val="581D15E9"/>
     <w:multiLevelType w:val="hybridMultilevel"/>
     <w:tmpl w:val="88C21CA2"/>
@@ -5894,7 +7427,7 @@
       </w:rPr>
     </w:lvl>
   </w:abstractNum>
-  <w:abstractNum w:abstractNumId="12" w15:restartNumberingAfterBreak="0">
+  <w:abstractNum w:abstractNumId="12">
     <w:nsid w:val="5E3B5545"/>
     <w:multiLevelType w:val="hybridMultilevel"/>
     <w:tmpl w:val="B4E64C50"/>
@@ -5983,7 +7516,7 @@
       </w:pPr>
     </w:lvl>
   </w:abstractNum>
-  <w:abstractNum w:abstractNumId="13" w15:restartNumberingAfterBreak="0">
+  <w:abstractNum w:abstractNumId="13">
     <w:nsid w:val="66D07C8A"/>
     <w:multiLevelType w:val="hybridMultilevel"/>
     <w:tmpl w:val="22EC2670"/>
@@ -6096,7 +7629,7 @@
       </w:rPr>
     </w:lvl>
   </w:abstractNum>
-  <w:abstractNum w:abstractNumId="14" w15:restartNumberingAfterBreak="0">
+  <w:abstractNum w:abstractNumId="14">
     <w:nsid w:val="680D01C2"/>
     <w:multiLevelType w:val="hybridMultilevel"/>
     <w:tmpl w:val="2B165F6C"/>
@@ -6185,7 +7718,7 @@
       </w:pPr>
     </w:lvl>
   </w:abstractNum>
-  <w:abstractNum w:abstractNumId="15" w15:restartNumberingAfterBreak="0">
+  <w:abstractNum w:abstractNumId="15">
     <w:nsid w:val="680E3DA8"/>
     <w:multiLevelType w:val="hybridMultilevel"/>
     <w:tmpl w:val="258241F2"/>
@@ -6277,7 +7810,7 @@
       </w:pPr>
     </w:lvl>
   </w:abstractNum>
-  <w:abstractNum w:abstractNumId="16" w15:restartNumberingAfterBreak="0">
+  <w:abstractNum w:abstractNumId="16">
     <w:nsid w:val="6BF446C8"/>
     <w:multiLevelType w:val="hybridMultilevel"/>
     <w:tmpl w:val="7DD246CA"/>
@@ -6366,7 +7899,7 @@
       </w:pPr>
     </w:lvl>
   </w:abstractNum>
-  <w:abstractNum w:abstractNumId="17" w15:restartNumberingAfterBreak="0">
+  <w:abstractNum w:abstractNumId="17">
     <w:nsid w:val="6C3914B5"/>
     <w:multiLevelType w:val="hybridMultilevel"/>
     <w:tmpl w:val="F1D4165C"/>
@@ -6455,7 +7988,7 @@
       </w:pPr>
     </w:lvl>
   </w:abstractNum>
-  <w:abstractNum w:abstractNumId="18" w15:restartNumberingAfterBreak="0">
+  <w:abstractNum w:abstractNumId="18">
     <w:nsid w:val="711A46E5"/>
     <w:multiLevelType w:val="hybridMultilevel"/>
     <w:tmpl w:val="92B499DA"/>
@@ -6544,7 +8077,7 @@
       </w:pPr>
     </w:lvl>
   </w:abstractNum>
-  <w:abstractNum w:abstractNumId="19" w15:restartNumberingAfterBreak="0">
+  <w:abstractNum w:abstractNumId="19">
     <w:nsid w:val="731E2323"/>
     <w:multiLevelType w:val="multilevel"/>
     <w:tmpl w:val="9DFC7522"/>
@@ -6666,7 +8199,7 @@
       </w:rPr>
     </w:lvl>
   </w:abstractNum>
-  <w:abstractNum w:abstractNumId="20" w15:restartNumberingAfterBreak="0">
+  <w:abstractNum w:abstractNumId="20">
     <w:nsid w:val="753A1559"/>
     <w:multiLevelType w:val="hybridMultilevel"/>
     <w:tmpl w:val="E15AEF92"/>
@@ -6758,7 +8291,7 @@
       </w:pPr>
     </w:lvl>
   </w:abstractNum>
-  <w:abstractNum w:abstractNumId="21" w15:restartNumberingAfterBreak="0">
+  <w:abstractNum w:abstractNumId="21">
     <w:nsid w:val="7BD02B20"/>
     <w:multiLevelType w:val="hybridMultilevel"/>
     <w:tmpl w:val="74B4AD4A"/>
@@ -6847,7 +8380,7 @@
       </w:pPr>
     </w:lvl>
   </w:abstractNum>
-  <w:abstractNum w:abstractNumId="22" w15:restartNumberingAfterBreak="0">
+  <w:abstractNum w:abstractNumId="22">
     <w:nsid w:val="7C687AA5"/>
     <w:multiLevelType w:val="hybridMultilevel"/>
     <w:tmpl w:val="AA1C94F8"/>
@@ -7033,7 +8566,7 @@
 </file>
 
 <file path=word/styles.xml><?xml version="1.0" encoding="utf-8"?>
-<w:styles xmlns:mc="http://schemas.openxmlformats.org/markup-compatibility/2006" xmlns:r="http://schemas.openxmlformats.org/officeDocument/2006/relationships" xmlns:w="http://schemas.openxmlformats.org/wordprocessingml/2006/main" xmlns:w14="http://schemas.microsoft.com/office/word/2010/wordml" xmlns:w15="http://schemas.microsoft.com/office/word/2012/wordml" xmlns:w16se="http://schemas.microsoft.com/office/word/2015/wordml/symex" mc:Ignorable="w14 w15 w16se">
+<w:styles xmlns:mc="http://schemas.openxmlformats.org/markup-compatibility/2006" xmlns:r="http://schemas.openxmlformats.org/officeDocument/2006/relationships" xmlns:w="http://schemas.openxmlformats.org/wordprocessingml/2006/main" xmlns:w14="http://schemas.microsoft.com/office/word/2010/wordml" xmlns:w15="http://schemas.microsoft.com/office/word/2012/wordml" mc:Ignorable="w14 w15">
   <w:docDefaults>
     <w:rPrDefault>
       <w:rPr>
@@ -7045,7 +8578,7 @@
     </w:rPrDefault>
     <w:pPrDefault/>
   </w:docDefaults>
-  <w:latentStyles w:defLockedState="0" w:defUIPriority="99" w:defSemiHidden="0" w:defUnhideWhenUsed="0" w:defQFormat="0" w:count="371">
+  <w:latentStyles w:defLockedState="0" w:defUIPriority="99" w:defSemiHidden="0" w:defUnhideWhenUsed="0" w:defQFormat="0" w:count="380">
     <w:lsdException w:name="Normal" w:uiPriority="0" w:qFormat="1"/>
     <w:lsdException w:name="heading 1" w:uiPriority="9" w:qFormat="1"/>
     <w:lsdException w:name="heading 2" w:semiHidden="1" w:uiPriority="9" w:unhideWhenUsed="1" w:qFormat="1"/>
@@ -7534,6 +9067,7 @@
     <w:uiPriority w:val="39"/>
     <w:rsid w:val="00F55238"/>
     <w:tblPr>
+      <w:tblInd w:w="0" w:type="dxa"/>
       <w:tblBorders>
         <w:top w:val="single" w:sz="4" w:space="0" w:color="auto"/>
         <w:left w:val="single" w:sz="4" w:space="0" w:color="auto"/>
@@ -7542,6 +9076,12 @@
         <w:insideH w:val="single" w:sz="4" w:space="0" w:color="auto"/>
         <w:insideV w:val="single" w:sz="4" w:space="0" w:color="auto"/>
       </w:tblBorders>
+      <w:tblCellMar>
+        <w:top w:w="0" w:type="dxa"/>
+        <w:left w:w="108" w:type="dxa"/>
+        <w:bottom w:w="0" w:type="dxa"/>
+        <w:right w:w="108" w:type="dxa"/>
+      </w:tblCellMar>
     </w:tblPr>
   </w:style>
   <w:style w:type="character" w:styleId="Hyperlink">
@@ -7836,7 +9376,7 @@
 </file>
 
 <file path=customXml/itemProps1.xml><?xml version="1.0" encoding="utf-8"?>
-<ds:datastoreItem xmlns:ds="http://schemas.openxmlformats.org/officeDocument/2006/customXml" ds:itemID="{E204C986-50B7-431E-9365-580AC36B2A37}">
+<ds:datastoreItem xmlns:ds="http://schemas.openxmlformats.org/officeDocument/2006/customXml" ds:itemID="{247A0155-418E-224B-8BAB-44BD09766FD5}">
   <ds:schemaRefs>
     <ds:schemaRef ds:uri="http://schemas.openxmlformats.org/officeDocument/2006/bibliography"/>
   </ds:schemaRefs>

</xml_diff>